<commit_message>
Ajout : Request for architecture Change
</commit_message>
<xml_diff>
--- a/P12_01_Framework.docx
+++ b/P12_01_Framework.docx
@@ -491,7 +491,7 @@
           <w:szCs w:val="32"/>
           <w:lang w:val="en-GB"/>
         </w:rPr>
-        <w:t>28/10/2022</w:t>
+        <w:t>27/11/2022</w:t>
       </w:r>
       <w:r>
         <w:rPr>
@@ -605,7 +605,6 @@
         <w:t xml:space="preserve">– </w:t>
       </w:r>
       <w:bookmarkEnd w:id="3"/>
-      <w:proofErr w:type="spellStart"/>
       <w:r>
         <w:rPr>
           <w:b/>
@@ -617,7 +616,6 @@
         </w:rPr>
         <w:t>WebStreet</w:t>
       </w:r>
-      <w:proofErr w:type="spellEnd"/>
     </w:p>
     <w:p>
       <w:pPr>
@@ -936,7 +934,7 @@
               <w:rPr>
                 <w:noProof/>
               </w:rPr>
-              <w:t>28/10/2022</w:t>
+              <w:t>27/11/2022</w:t>
             </w:r>
             <w:r>
               <w:fldChar w:fldCharType="end"/>
@@ -1177,27 +1175,7 @@
           <w:sz w:val="20"/>
           <w:szCs w:val="20"/>
         </w:rPr>
-        <w:t xml:space="preserve"> » (Modélisation </w:t>
-      </w:r>
-      <w:proofErr w:type="spellStart"/>
-      <w:r>
-        <w:rPr>
-          <w:rFonts w:ascii="Calibri" w:hAnsi="Calibri" w:cs="Calibri"/>
-          <w:color w:val="262626" w:themeColor="text1" w:themeTint="D9"/>
-          <w:sz w:val="20"/>
-          <w:szCs w:val="20"/>
-        </w:rPr>
-        <w:t>Archimate</w:t>
-      </w:r>
-      <w:proofErr w:type="spellEnd"/>
-      <w:r>
-        <w:rPr>
-          <w:rFonts w:ascii="Calibri" w:hAnsi="Calibri" w:cs="Calibri"/>
-          <w:color w:val="262626" w:themeColor="text1" w:themeTint="D9"/>
-          <w:sz w:val="20"/>
-          <w:szCs w:val="20"/>
-        </w:rPr>
-        <w:t xml:space="preserve">) auquel il </w:t>
+        <w:t xml:space="preserve"> » (Modélisation Archimate) auquel il </w:t>
       </w:r>
       <w:r>
         <w:rPr>
@@ -5774,23 +5752,7 @@
           <w:b/>
           <w:bCs/>
         </w:rPr>
-        <w:t xml:space="preserve">(Architecture Method </w:t>
-      </w:r>
-      <w:proofErr w:type="spellStart"/>
-      <w:r>
-        <w:rPr>
-          <w:b/>
-          <w:bCs/>
-        </w:rPr>
-        <w:t>Guardians</w:t>
-      </w:r>
-      <w:proofErr w:type="spellEnd"/>
-      <w:r>
-        <w:rPr>
-          <w:b/>
-          <w:bCs/>
-        </w:rPr>
-        <w:t>)</w:t>
+        <w:t>(Architecture Method Guardians)</w:t>
       </w:r>
       <w:r>
         <w:t xml:space="preserve"> </w:t>
@@ -5894,55 +5856,7 @@
           <w:b/>
           <w:bCs/>
         </w:rPr>
-        <w:t>(</w:t>
-      </w:r>
-      <w:proofErr w:type="spellStart"/>
-      <w:r>
-        <w:rPr>
-          <w:b/>
-          <w:bCs/>
-        </w:rPr>
-        <w:t>Customization</w:t>
-      </w:r>
-      <w:proofErr w:type="spellEnd"/>
-      <w:r>
-        <w:rPr>
-          <w:b/>
-          <w:bCs/>
-        </w:rPr>
-        <w:t xml:space="preserve"> </w:t>
-      </w:r>
-      <w:proofErr w:type="spellStart"/>
-      <w:r>
-        <w:rPr>
-          <w:b/>
-          <w:bCs/>
-        </w:rPr>
-        <w:t>Dictionary</w:t>
-      </w:r>
-      <w:proofErr w:type="spellEnd"/>
-      <w:r>
-        <w:rPr>
-          <w:b/>
-          <w:bCs/>
-        </w:rPr>
-        <w:t xml:space="preserve"> </w:t>
-      </w:r>
-      <w:proofErr w:type="spellStart"/>
-      <w:r>
-        <w:rPr>
-          <w:b/>
-          <w:bCs/>
-        </w:rPr>
-        <w:t>Guardians</w:t>
-      </w:r>
-      <w:proofErr w:type="spellEnd"/>
-      <w:r>
-        <w:rPr>
-          <w:b/>
-          <w:bCs/>
-        </w:rPr>
-        <w:t>)</w:t>
+        <w:t>(Customization Dictionary Guardians)</w:t>
       </w:r>
       <w:r>
         <w:t xml:space="preserve"> :  Le groupe </w:t>
@@ -6001,28 +5915,11 @@
           <w:b/>
           <w:bCs/>
         </w:rPr>
-        <w:t>Département "</w:t>
-      </w:r>
-      <w:proofErr w:type="spellStart"/>
-      <w:r>
-        <w:rPr>
-          <w:b/>
-          <w:bCs/>
-        </w:rPr>
-        <w:t>Sourcing</w:t>
-      </w:r>
-      <w:proofErr w:type="spellEnd"/>
-      <w:r>
-        <w:rPr>
-          <w:b/>
-          <w:bCs/>
-        </w:rPr>
-        <w:t>"</w:t>
+        <w:t>Département "Sourcing"</w:t>
       </w:r>
       <w:r>
         <w:t xml:space="preserve"> : Tous les fournisseurs externes doivent être certifiés pour travailler avec l’architecture logicielle existante. Ce processus de certification est mis en œuvre conjointement par les équipes "</w:t>
       </w:r>
-      <w:proofErr w:type="spellStart"/>
       <w:r>
         <w:rPr>
           <w:i/>
@@ -6030,7 +5927,6 @@
         </w:rPr>
         <w:t>Sourcing</w:t>
       </w:r>
-      <w:proofErr w:type="spellEnd"/>
       <w:r>
         <w:t>" et l'</w:t>
       </w:r>
@@ -6744,7 +6640,6 @@
                 <w:bCs/>
               </w:rPr>
             </w:pPr>
-            <w:proofErr w:type="spellStart"/>
             <w:r>
               <w:rPr>
                 <w:b/>
@@ -6752,7 +6647,6 @@
               </w:rPr>
               <w:t>Analyst</w:t>
             </w:r>
-            <w:proofErr w:type="spellEnd"/>
           </w:p>
         </w:tc>
         <w:tc>
@@ -6771,7 +6665,6 @@
                 <w:bCs/>
               </w:rPr>
             </w:pPr>
-            <w:proofErr w:type="spellStart"/>
             <w:r>
               <w:rPr>
                 <w:b/>
@@ -6779,7 +6672,6 @@
               </w:rPr>
               <w:t>Analyst</w:t>
             </w:r>
-            <w:proofErr w:type="spellEnd"/>
           </w:p>
         </w:tc>
         <w:tc>
@@ -6798,7 +6690,6 @@
                 <w:bCs/>
               </w:rPr>
             </w:pPr>
-            <w:proofErr w:type="spellStart"/>
             <w:r>
               <w:rPr>
                 <w:b/>
@@ -6806,7 +6697,6 @@
               </w:rPr>
               <w:t>Analyst</w:t>
             </w:r>
-            <w:proofErr w:type="spellEnd"/>
           </w:p>
         </w:tc>
         <w:tc>
@@ -6950,7 +6840,6 @@
                 <w:bCs/>
               </w:rPr>
             </w:pPr>
-            <w:proofErr w:type="spellStart"/>
             <w:r>
               <w:rPr>
                 <w:b/>
@@ -6958,7 +6847,6 @@
               </w:rPr>
               <w:t>Recruit</w:t>
             </w:r>
-            <w:proofErr w:type="spellEnd"/>
             <w:r>
               <w:rPr>
                 <w:b/>
@@ -6984,7 +6872,6 @@
                 <w:bCs/>
               </w:rPr>
             </w:pPr>
-            <w:proofErr w:type="spellStart"/>
             <w:r>
               <w:rPr>
                 <w:b/>
@@ -6992,7 +6879,6 @@
               </w:rPr>
               <w:t>Sourcing</w:t>
             </w:r>
-            <w:proofErr w:type="spellEnd"/>
           </w:p>
         </w:tc>
         <w:tc>
@@ -7074,39 +6960,8 @@
                 <w:bCs/>
                 <w:color w:val="FFFFFF" w:themeColor="background1"/>
               </w:rPr>
-              <w:t xml:space="preserve">Business </w:t>
-            </w:r>
-            <w:proofErr w:type="spellStart"/>
-            <w:r>
-              <w:rPr>
-                <w:rFonts w:ascii="Calibri" w:eastAsia="Times New Roman" w:hAnsi="Calibri" w:cs="Calibri"/>
-                <w:b/>
-                <w:bCs/>
-                <w:color w:val="FFFFFF" w:themeColor="background1"/>
-              </w:rPr>
-              <w:t>requirements</w:t>
-            </w:r>
-            <w:proofErr w:type="spellEnd"/>
-            <w:r>
-              <w:rPr>
-                <w:rFonts w:ascii="Calibri" w:eastAsia="Times New Roman" w:hAnsi="Calibri" w:cs="Calibri"/>
-                <w:b/>
-                <w:bCs/>
-                <w:color w:val="FFFFFF" w:themeColor="background1"/>
-              </w:rPr>
-              <w:t xml:space="preserve"> </w:t>
-            </w:r>
-            <w:proofErr w:type="spellStart"/>
-            <w:r>
-              <w:rPr>
-                <w:rFonts w:ascii="Calibri" w:eastAsia="Times New Roman" w:hAnsi="Calibri" w:cs="Calibri"/>
-                <w:b/>
-                <w:bCs/>
-                <w:color w:val="FFFFFF" w:themeColor="background1"/>
-              </w:rPr>
-              <w:t>analysis</w:t>
-            </w:r>
-            <w:proofErr w:type="spellEnd"/>
+              <w:t>Business requirements analysis</w:t>
+            </w:r>
           </w:p>
         </w:tc>
         <w:tc>
@@ -7612,7 +7467,6 @@
                 <w:color w:val="FFFFFF" w:themeColor="background1"/>
               </w:rPr>
             </w:pPr>
-            <w:proofErr w:type="spellStart"/>
             <w:r>
               <w:rPr>
                 <w:rFonts w:ascii="Calibri" w:eastAsia="Times New Roman" w:hAnsi="Calibri" w:cs="Calibri"/>
@@ -7620,17 +7474,7 @@
                 <w:bCs/>
                 <w:color w:val="FFFFFF" w:themeColor="background1"/>
               </w:rPr>
-              <w:t>Detailed</w:t>
-            </w:r>
-            <w:proofErr w:type="spellEnd"/>
-            <w:r>
-              <w:rPr>
-                <w:rFonts w:ascii="Calibri" w:eastAsia="Times New Roman" w:hAnsi="Calibri" w:cs="Calibri"/>
-                <w:b/>
-                <w:bCs/>
-                <w:color w:val="FFFFFF" w:themeColor="background1"/>
-              </w:rPr>
-              <w:t xml:space="preserve"> software architecture design</w:t>
+              <w:t>Detailed software architecture design</w:t>
             </w:r>
           </w:p>
         </w:tc>
@@ -7887,19 +7731,8 @@
                 <w:bCs/>
                 <w:color w:val="FFFFFF" w:themeColor="background1"/>
               </w:rPr>
-              <w:t xml:space="preserve">Software </w:t>
-            </w:r>
-            <w:proofErr w:type="spellStart"/>
-            <w:r>
-              <w:rPr>
-                <w:rFonts w:ascii="Calibri" w:eastAsia="Times New Roman" w:hAnsi="Calibri" w:cs="Calibri"/>
-                <w:b/>
-                <w:bCs/>
-                <w:color w:val="FFFFFF" w:themeColor="background1"/>
-              </w:rPr>
-              <w:t>development</w:t>
-            </w:r>
-            <w:proofErr w:type="spellEnd"/>
+              <w:t>Software development</w:t>
+            </w:r>
           </w:p>
         </w:tc>
         <w:tc>
@@ -8405,7 +8238,6 @@
                 <w:color w:val="FFFFFF" w:themeColor="background1"/>
               </w:rPr>
             </w:pPr>
-            <w:proofErr w:type="spellStart"/>
             <w:r>
               <w:rPr>
                 <w:rFonts w:ascii="Calibri" w:eastAsia="Times New Roman" w:hAnsi="Calibri" w:cs="Calibri"/>
@@ -8413,17 +8245,7 @@
                 <w:bCs/>
                 <w:color w:val="FFFFFF" w:themeColor="background1"/>
               </w:rPr>
-              <w:t>Integral</w:t>
-            </w:r>
-            <w:proofErr w:type="spellEnd"/>
-            <w:r>
-              <w:rPr>
-                <w:rFonts w:ascii="Calibri" w:eastAsia="Times New Roman" w:hAnsi="Calibri" w:cs="Calibri"/>
-                <w:b/>
-                <w:bCs/>
-                <w:color w:val="FFFFFF" w:themeColor="background1"/>
-              </w:rPr>
-              <w:t xml:space="preserve"> tests</w:t>
+              <w:t>Integral tests</w:t>
             </w:r>
           </w:p>
         </w:tc>
@@ -8680,19 +8502,8 @@
                 <w:bCs/>
                 <w:color w:val="FFFFFF" w:themeColor="background1"/>
               </w:rPr>
-              <w:t xml:space="preserve">Production </w:t>
-            </w:r>
-            <w:proofErr w:type="spellStart"/>
-            <w:r>
-              <w:rPr>
-                <w:rFonts w:ascii="Calibri" w:eastAsia="Times New Roman" w:hAnsi="Calibri" w:cs="Calibri"/>
-                <w:b/>
-                <w:bCs/>
-                <w:color w:val="FFFFFF" w:themeColor="background1"/>
-              </w:rPr>
-              <w:t>Rollout</w:t>
-            </w:r>
-            <w:proofErr w:type="spellEnd"/>
+              <w:t>Production Rollout</w:t>
+            </w:r>
           </w:p>
         </w:tc>
         <w:tc>
@@ -9038,11 +8849,9 @@
             <w:pPr>
               <w:spacing w:before="60" w:after="60"/>
             </w:pPr>
-            <w:proofErr w:type="spellStart"/>
             <w:r>
               <w:t>Informed</w:t>
             </w:r>
-            <w:proofErr w:type="spellEnd"/>
           </w:p>
         </w:tc>
       </w:tr>
@@ -9086,11 +8895,9 @@
             <w:pPr>
               <w:spacing w:before="60" w:after="60"/>
             </w:pPr>
-            <w:proofErr w:type="spellStart"/>
             <w:r>
               <w:t>Accountable</w:t>
             </w:r>
-            <w:proofErr w:type="spellEnd"/>
           </w:p>
         </w:tc>
         <w:tc>
@@ -9129,11 +8936,9 @@
             <w:pPr>
               <w:spacing w:before="60" w:after="60"/>
             </w:pPr>
-            <w:proofErr w:type="spellStart"/>
             <w:r>
               <w:t>Participates</w:t>
             </w:r>
-            <w:proofErr w:type="spellEnd"/>
           </w:p>
         </w:tc>
       </w:tr>
@@ -9177,11 +8982,9 @@
             <w:pPr>
               <w:spacing w:before="60" w:after="60"/>
             </w:pPr>
-            <w:proofErr w:type="spellStart"/>
             <w:r>
               <w:t>Consulted</w:t>
             </w:r>
-            <w:proofErr w:type="spellEnd"/>
           </w:p>
         </w:tc>
         <w:tc>
@@ -9220,11 +9023,9 @@
             <w:pPr>
               <w:spacing w:before="60" w:after="60"/>
             </w:pPr>
-            <w:proofErr w:type="spellStart"/>
             <w:r>
               <w:t>Responsible</w:t>
             </w:r>
-            <w:proofErr w:type="spellEnd"/>
           </w:p>
         </w:tc>
       </w:tr>
@@ -9985,14 +9786,9 @@
         </w:r>
       </w:fldSimple>
       <w:r>
-        <w:t xml:space="preserve"> : Liste des nouveaux besoins </w:t>
-      </w:r>
-      <w:proofErr w:type="spellStart"/>
-      <w:r>
-        <w:t>identitiés</w:t>
+        <w:t xml:space="preserve"> : Liste des nouveaux besoins identitiés</w:t>
       </w:r>
       <w:bookmarkEnd w:id="43"/>
-      <w:proofErr w:type="spellEnd"/>
     </w:p>
     <w:p>
       <w:pPr>
@@ -10118,15 +9914,7 @@
         <w:jc w:val="both"/>
       </w:pPr>
       <w:r>
-        <w:t xml:space="preserve">La solution A </w:t>
-      </w:r>
-      <w:proofErr w:type="spellStart"/>
-      <w:r>
-        <w:t>consiste</w:t>
-      </w:r>
-      <w:proofErr w:type="spellEnd"/>
-      <w:r>
-        <w:t xml:space="preserve"> en le maintien de l’hébergement dans l’infrastructure Webstreet en </w:t>
+        <w:t xml:space="preserve">La solution A consiste en le maintien de l’hébergement dans l’infrastructure Webstreet en </w:t>
       </w:r>
       <w:r>
         <w:t>y</w:t>
@@ -11102,15 +10890,7 @@
         <w:jc w:val="both"/>
       </w:pPr>
       <w:r>
-        <w:t xml:space="preserve">La solution A </w:t>
-      </w:r>
-      <w:proofErr w:type="spellStart"/>
-      <w:r>
-        <w:t>comporte</w:t>
-      </w:r>
-      <w:proofErr w:type="spellEnd"/>
-      <w:r>
-        <w:t xml:space="preserve"> peu d’impacts métiers pour l’entreprise Webstreet.</w:t>
+        <w:t>La solution A comporte peu d’impacts métiers pour l’entreprise Webstreet.</w:t>
       </w:r>
       <w:r>
         <w:t xml:space="preserve"> Un processus de « création</w:t>
@@ -11325,29 +11105,8 @@
       <w:r>
         <w:t xml:space="preserve">SAML 2.0 / </w:t>
       </w:r>
-      <w:proofErr w:type="spellStart"/>
-      <w:r>
-        <w:t>OAuth</w:t>
-      </w:r>
-      <w:proofErr w:type="spellEnd"/>
-      <w:r>
-        <w:t xml:space="preserve"> 2.0 / </w:t>
-      </w:r>
-      <w:proofErr w:type="spellStart"/>
-      <w:r>
-        <w:t>OpenID</w:t>
-      </w:r>
-      <w:proofErr w:type="spellEnd"/>
-      <w:r>
-        <w:t xml:space="preserve"> </w:t>
-      </w:r>
-      <w:proofErr w:type="spellStart"/>
-      <w:r>
-        <w:t>Connect</w:t>
-      </w:r>
-      <w:proofErr w:type="spellEnd"/>
-      <w:r>
-        <w:t>).</w:t>
+      <w:r>
+        <w:t>OAuth 2.0 / OpenID Connect).</w:t>
       </w:r>
       <w:r>
         <w:t xml:space="preserve"> </w:t>
@@ -11358,15 +11117,7 @@
         <w:jc w:val="both"/>
       </w:pPr>
       <w:r>
-        <w:t xml:space="preserve">Dans le cas présent une solution basée sur le Framework </w:t>
-      </w:r>
-      <w:proofErr w:type="spellStart"/>
-      <w:r>
-        <w:t>OAuth</w:t>
-      </w:r>
-      <w:proofErr w:type="spellEnd"/>
-      <w:r>
-        <w:t xml:space="preserve"> 2.0 semble para</w:t>
+        <w:t>Dans le cas présent une solution basée sur le Framework OAuth 2.0 semble para</w:t>
       </w:r>
       <w:r>
         <w:t>î</w:t>
@@ -11374,23 +11125,26 @@
       <w:r>
         <w:t xml:space="preserve">tre adaptée pour assurer l’authentification (via </w:t>
       </w:r>
-      <w:proofErr w:type="spellStart"/>
       <w:r>
         <w:rPr>
           <w:i/>
           <w:iCs/>
         </w:rPr>
-        <w:t>l’access</w:t>
-      </w:r>
-      <w:proofErr w:type="spellEnd"/>
+        <w:t>l’access token</w:t>
+      </w:r>
+      <w:r>
+        <w:t xml:space="preserve">) et le contrôle des droits d’accès (en exploitant les </w:t>
+      </w:r>
       <w:r>
         <w:rPr>
           <w:i/>
           <w:iCs/>
         </w:rPr>
-        <w:t xml:space="preserve"> </w:t>
-      </w:r>
-      <w:proofErr w:type="spellStart"/>
+        <w:t>scopes</w:t>
+      </w:r>
+      <w:r>
+        <w:t xml:space="preserve"> associés au </w:t>
+      </w:r>
       <w:r>
         <w:rPr>
           <w:i/>
@@ -11398,29 +11152,6 @@
         </w:rPr>
         <w:t>token</w:t>
       </w:r>
-      <w:proofErr w:type="spellEnd"/>
-      <w:r>
-        <w:t xml:space="preserve">) et le contrôle des droits d’accès (en exploitant les </w:t>
-      </w:r>
-      <w:r>
-        <w:rPr>
-          <w:i/>
-          <w:iCs/>
-        </w:rPr>
-        <w:t>scopes</w:t>
-      </w:r>
-      <w:r>
-        <w:t xml:space="preserve"> associés au </w:t>
-      </w:r>
-      <w:proofErr w:type="spellStart"/>
-      <w:r>
-        <w:rPr>
-          <w:i/>
-          <w:iCs/>
-        </w:rPr>
-        <w:t>token</w:t>
-      </w:r>
-      <w:proofErr w:type="spellEnd"/>
       <w:r>
         <w:t>)</w:t>
       </w:r>
@@ -12015,15 +11746,7 @@
         <w:t>e</w:t>
       </w:r>
       <w:r>
-        <w:t xml:space="preserve"> pour l’IAM et n’est pas nul. Toutefois, l’offre disponible sur le marché (Google IAM, Amazon IAM, Azure AD, Auth0, </w:t>
-      </w:r>
-      <w:proofErr w:type="spellStart"/>
-      <w:r>
-        <w:t>Okta</w:t>
-      </w:r>
-      <w:proofErr w:type="spellEnd"/>
-      <w:r>
-        <w:t xml:space="preserve"> Identity Cloud …) permet d’affirmer que les coûts seront relativement faibles (&lt; 1K€/an). </w:t>
+        <w:t xml:space="preserve"> pour l’IAM et n’est pas nul. Toutefois, l’offre disponible sur le marché (Google IAM, Amazon IAM, Azure AD, Auth0, Okta Identity Cloud …) permet d’affirmer que les coûts seront relativement faibles (&lt; 1K€/an). </w:t>
       </w:r>
     </w:p>
     <w:bookmarkStart w:id="71" w:name="_Toc117017924"/>
@@ -12405,7 +12128,6 @@
                 <w:szCs w:val="20"/>
               </w:rPr>
             </w:pPr>
-            <w:proofErr w:type="spellStart"/>
             <w:r>
               <w:rPr>
                 <w:rFonts w:ascii="Calibri" w:eastAsia="Times New Roman" w:hAnsi="Calibri" w:cs="Calibri"/>
@@ -12413,17 +12135,7 @@
                 <w:bCs/>
                 <w:color w:val="FFFFFF" w:themeColor="background1"/>
               </w:rPr>
-              <w:t>Fréq</w:t>
-            </w:r>
-            <w:proofErr w:type="spellEnd"/>
-            <w:r>
-              <w:rPr>
-                <w:rFonts w:ascii="Calibri" w:eastAsia="Times New Roman" w:hAnsi="Calibri" w:cs="Calibri"/>
-                <w:b/>
-                <w:bCs/>
-                <w:color w:val="FFFFFF" w:themeColor="background1"/>
-              </w:rPr>
-              <w:t>.</w:t>
+              <w:t>Fréq.</w:t>
             </w:r>
           </w:p>
         </w:tc>
@@ -12687,7 +12399,6 @@
                 <w:szCs w:val="20"/>
               </w:rPr>
             </w:pPr>
-            <w:proofErr w:type="spellStart"/>
             <w:r>
               <w:rPr>
                 <w:rFonts w:cstheme="minorHAnsi"/>
@@ -12696,7 +12407,6 @@
               </w:rPr>
               <w:t>Seldom</w:t>
             </w:r>
-            <w:proofErr w:type="spellEnd"/>
           </w:p>
         </w:tc>
         <w:tc>
@@ -13024,7 +12734,6 @@
                 <w:szCs w:val="20"/>
               </w:rPr>
             </w:pPr>
-            <w:proofErr w:type="spellStart"/>
             <w:r>
               <w:rPr>
                 <w:rFonts w:cstheme="minorHAnsi"/>
@@ -13033,7 +12742,6 @@
               </w:rPr>
               <w:t>Unlikely</w:t>
             </w:r>
-            <w:proofErr w:type="spellEnd"/>
           </w:p>
         </w:tc>
         <w:tc>
@@ -13292,7 +13000,6 @@
                 <w:szCs w:val="20"/>
               </w:rPr>
             </w:pPr>
-            <w:proofErr w:type="spellStart"/>
             <w:r>
               <w:rPr>
                 <w:rFonts w:cstheme="minorHAnsi"/>
@@ -13301,7 +13008,6 @@
               </w:rPr>
               <w:t>Marg</w:t>
             </w:r>
-            <w:proofErr w:type="spellEnd"/>
             <w:r>
               <w:rPr>
                 <w:rFonts w:cstheme="minorHAnsi"/>
@@ -13334,7 +13040,6 @@
                 <w:szCs w:val="20"/>
               </w:rPr>
             </w:pPr>
-            <w:proofErr w:type="spellStart"/>
             <w:r>
               <w:rPr>
                 <w:rFonts w:cstheme="minorHAnsi"/>
@@ -13343,7 +13048,6 @@
               </w:rPr>
               <w:t>Unlikely</w:t>
             </w:r>
-            <w:proofErr w:type="spellEnd"/>
           </w:p>
         </w:tc>
         <w:tc>
@@ -13619,23 +13323,13 @@
                 <w:szCs w:val="20"/>
               </w:rPr>
             </w:pPr>
-            <w:proofErr w:type="spellStart"/>
             <w:r>
               <w:rPr>
                 <w:rFonts w:cstheme="minorHAnsi"/>
                 <w:sz w:val="20"/>
                 <w:szCs w:val="20"/>
               </w:rPr>
-              <w:t>Marg</w:t>
-            </w:r>
-            <w:proofErr w:type="spellEnd"/>
-            <w:r>
-              <w:rPr>
-                <w:rFonts w:cstheme="minorHAnsi"/>
-                <w:sz w:val="20"/>
-                <w:szCs w:val="20"/>
-              </w:rPr>
-              <w:t>.</w:t>
+              <w:t>Marg.</w:t>
             </w:r>
           </w:p>
         </w:tc>
@@ -13661,7 +13355,6 @@
                 <w:szCs w:val="20"/>
               </w:rPr>
             </w:pPr>
-            <w:proofErr w:type="spellStart"/>
             <w:r>
               <w:rPr>
                 <w:rFonts w:cstheme="minorHAnsi"/>
@@ -13670,7 +13363,6 @@
               </w:rPr>
               <w:t>Seldom</w:t>
             </w:r>
-            <w:proofErr w:type="spellEnd"/>
           </w:p>
         </w:tc>
         <w:tc>
@@ -13912,7 +13604,6 @@
                 <w:szCs w:val="20"/>
               </w:rPr>
             </w:pPr>
-            <w:proofErr w:type="spellStart"/>
             <w:r>
               <w:rPr>
                 <w:rFonts w:cstheme="minorHAnsi"/>
@@ -13921,7 +13612,6 @@
               </w:rPr>
               <w:t>Marg</w:t>
             </w:r>
-            <w:proofErr w:type="spellEnd"/>
             <w:r>
               <w:rPr>
                 <w:rFonts w:cstheme="minorHAnsi"/>
@@ -13954,7 +13644,6 @@
                 <w:szCs w:val="20"/>
               </w:rPr>
             </w:pPr>
-            <w:proofErr w:type="spellStart"/>
             <w:r>
               <w:rPr>
                 <w:rFonts w:cstheme="minorHAnsi"/>
@@ -13963,7 +13652,6 @@
               </w:rPr>
               <w:t>Unlikely</w:t>
             </w:r>
-            <w:proofErr w:type="spellEnd"/>
           </w:p>
         </w:tc>
         <w:tc>
@@ -14236,7 +13924,6 @@
                 <w:szCs w:val="20"/>
               </w:rPr>
             </w:pPr>
-            <w:proofErr w:type="spellStart"/>
             <w:r>
               <w:rPr>
                 <w:rFonts w:cstheme="minorHAnsi"/>
@@ -14245,7 +13932,6 @@
               </w:rPr>
               <w:t>Unlikely</w:t>
             </w:r>
-            <w:proofErr w:type="spellEnd"/>
           </w:p>
         </w:tc>
         <w:tc>
@@ -16377,15 +16063,7 @@
         <w:t>ée</w:t>
       </w:r>
       <w:r>
-        <w:t xml:space="preserve"> en fournissant aux clients une extension à </w:t>
-      </w:r>
-      <w:proofErr w:type="spellStart"/>
-      <w:r>
-        <w:t>Kubernetes</w:t>
-      </w:r>
-      <w:proofErr w:type="spellEnd"/>
-      <w:r>
-        <w:t xml:space="preserve">. Toutefois il est à noter que </w:t>
+        <w:t xml:space="preserve"> en fournissant aux clients une extension à Kubernetes. Toutefois il est à noter que </w:t>
       </w:r>
       <w:r>
         <w:t>les délais imposés</w:t>
@@ -17023,7 +16701,6 @@
                 <w:szCs w:val="20"/>
               </w:rPr>
             </w:pPr>
-            <w:proofErr w:type="spellStart"/>
             <w:r>
               <w:rPr>
                 <w:rFonts w:ascii="Calibri" w:eastAsia="Times New Roman" w:hAnsi="Calibri" w:cs="Calibri"/>
@@ -17031,17 +16708,7 @@
                 <w:bCs/>
                 <w:color w:val="FFFFFF" w:themeColor="background1"/>
               </w:rPr>
-              <w:t>Fréq</w:t>
-            </w:r>
-            <w:proofErr w:type="spellEnd"/>
-            <w:r>
-              <w:rPr>
-                <w:rFonts w:ascii="Calibri" w:eastAsia="Times New Roman" w:hAnsi="Calibri" w:cs="Calibri"/>
-                <w:b/>
-                <w:bCs/>
-                <w:color w:val="FFFFFF" w:themeColor="background1"/>
-              </w:rPr>
-              <w:t>.</w:t>
+              <w:t>Fréq.</w:t>
             </w:r>
           </w:p>
         </w:tc>
@@ -17273,23 +16940,13 @@
                 <w:szCs w:val="20"/>
               </w:rPr>
             </w:pPr>
-            <w:proofErr w:type="spellStart"/>
             <w:r>
               <w:rPr>
                 <w:rFonts w:cstheme="minorHAnsi"/>
                 <w:sz w:val="20"/>
                 <w:szCs w:val="20"/>
               </w:rPr>
-              <w:t>Freq</w:t>
-            </w:r>
-            <w:proofErr w:type="spellEnd"/>
-            <w:r>
-              <w:rPr>
-                <w:rFonts w:cstheme="minorHAnsi"/>
-                <w:sz w:val="20"/>
-                <w:szCs w:val="20"/>
-              </w:rPr>
-              <w:t>.</w:t>
+              <w:t>Freq.</w:t>
             </w:r>
           </w:p>
         </w:tc>
@@ -17316,7 +16973,6 @@
                 <w:szCs w:val="20"/>
               </w:rPr>
             </w:pPr>
-            <w:proofErr w:type="spellStart"/>
             <w:r>
               <w:rPr>
                 <w:rFonts w:cstheme="minorHAnsi"/>
@@ -17326,7 +16982,6 @@
               </w:rPr>
               <w:t>Extreme</w:t>
             </w:r>
-            <w:proofErr w:type="spellEnd"/>
           </w:p>
         </w:tc>
         <w:tc>
@@ -17587,7 +17242,6 @@
                 <w:szCs w:val="20"/>
               </w:rPr>
             </w:pPr>
-            <w:proofErr w:type="spellStart"/>
             <w:r>
               <w:rPr>
                 <w:rFonts w:cstheme="minorHAnsi"/>
@@ -17596,7 +17250,6 @@
               </w:rPr>
               <w:t>Likely</w:t>
             </w:r>
-            <w:proofErr w:type="spellEnd"/>
           </w:p>
         </w:tc>
         <w:tc>
@@ -17978,23 +17631,13 @@
                 <w:szCs w:val="20"/>
               </w:rPr>
             </w:pPr>
-            <w:proofErr w:type="spellStart"/>
             <w:r>
               <w:rPr>
                 <w:rFonts w:cstheme="minorHAnsi"/>
                 <w:sz w:val="20"/>
                 <w:szCs w:val="20"/>
               </w:rPr>
-              <w:t>Occasio</w:t>
-            </w:r>
-            <w:proofErr w:type="spellEnd"/>
-            <w:r>
-              <w:rPr>
-                <w:rFonts w:cstheme="minorHAnsi"/>
-                <w:sz w:val="20"/>
-                <w:szCs w:val="20"/>
-              </w:rPr>
-              <w:t>.</w:t>
+              <w:t>Occasio.</w:t>
             </w:r>
           </w:p>
         </w:tc>
@@ -18367,7 +18010,6 @@
                 <w:szCs w:val="20"/>
               </w:rPr>
             </w:pPr>
-            <w:proofErr w:type="spellStart"/>
             <w:r>
               <w:rPr>
                 <w:rFonts w:cstheme="minorHAnsi"/>
@@ -18376,7 +18018,6 @@
               </w:rPr>
               <w:t>Seldom</w:t>
             </w:r>
-            <w:proofErr w:type="spellEnd"/>
           </w:p>
         </w:tc>
         <w:tc>
@@ -18622,7 +18263,6 @@
                 <w:szCs w:val="20"/>
               </w:rPr>
             </w:pPr>
-            <w:proofErr w:type="spellStart"/>
             <w:r>
               <w:rPr>
                 <w:rFonts w:cstheme="minorHAnsi"/>
@@ -18631,7 +18271,6 @@
               </w:rPr>
               <w:t>Likely</w:t>
             </w:r>
-            <w:proofErr w:type="spellEnd"/>
           </w:p>
         </w:tc>
         <w:tc>
@@ -18709,23 +18348,7 @@
                 <w:sz w:val="20"/>
                 <w:szCs w:val="20"/>
               </w:rPr>
-              <w:t xml:space="preserve">de l’automatisation de la </w:t>
-            </w:r>
-            <w:proofErr w:type="spellStart"/>
-            <w:r>
-              <w:rPr>
-                <w:sz w:val="20"/>
-                <w:szCs w:val="20"/>
-              </w:rPr>
-              <w:t>platefortme</w:t>
-            </w:r>
-            <w:proofErr w:type="spellEnd"/>
-            <w:r>
-              <w:rPr>
-                <w:sz w:val="20"/>
-                <w:szCs w:val="20"/>
-              </w:rPr>
-              <w:t>.</w:t>
+              <w:t>de l’automatisation de la platefortme.</w:t>
             </w:r>
           </w:p>
           <w:p>
@@ -18921,23 +18544,13 @@
                 <w:szCs w:val="20"/>
               </w:rPr>
             </w:pPr>
-            <w:proofErr w:type="spellStart"/>
             <w:r>
               <w:rPr>
                 <w:rFonts w:cstheme="minorHAnsi"/>
                 <w:sz w:val="20"/>
                 <w:szCs w:val="20"/>
               </w:rPr>
-              <w:t>Marg</w:t>
-            </w:r>
-            <w:proofErr w:type="spellEnd"/>
-            <w:r>
-              <w:rPr>
-                <w:rFonts w:cstheme="minorHAnsi"/>
-                <w:sz w:val="20"/>
-                <w:szCs w:val="20"/>
-              </w:rPr>
-              <w:t>.</w:t>
+              <w:t>Marg.</w:t>
             </w:r>
           </w:p>
         </w:tc>
@@ -18963,7 +18576,6 @@
                 <w:szCs w:val="20"/>
               </w:rPr>
             </w:pPr>
-            <w:proofErr w:type="spellStart"/>
             <w:r>
               <w:rPr>
                 <w:rFonts w:cstheme="minorHAnsi"/>
@@ -18972,7 +18584,6 @@
               </w:rPr>
               <w:t>Unlikely</w:t>
             </w:r>
-            <w:proofErr w:type="spellEnd"/>
           </w:p>
         </w:tc>
         <w:tc>
@@ -20873,23 +20484,7 @@
         </w:rPr>
       </w:pPr>
       <w:r>
-        <w:t>Cette notation sera utilisée classer les risques du projet « </w:t>
-      </w:r>
-      <w:proofErr w:type="spellStart"/>
-      <w:r>
-        <w:t>Website</w:t>
-      </w:r>
-      <w:proofErr w:type="spellEnd"/>
-      <w:r>
-        <w:t xml:space="preserve"> </w:t>
-      </w:r>
-      <w:proofErr w:type="spellStart"/>
-      <w:r>
-        <w:t>Generator</w:t>
-      </w:r>
-      <w:proofErr w:type="spellEnd"/>
-      <w:r>
-        <w:t> »</w:t>
+        <w:t>Cette notation sera utilisée classer les risques du projet « Website Generator »</w:t>
       </w:r>
       <w:r>
         <w:t>.</w:t>
@@ -21022,34 +20617,12 @@
       <w:bookmarkStart w:id="105" w:name="_Toc117529526"/>
       <w:bookmarkStart w:id="106" w:name="_Toc117535585"/>
       <w:bookmarkStart w:id="107" w:name="_Toc117017935"/>
-      <w:proofErr w:type="spellStart"/>
       <w:r>
         <w:rPr>
           <w:lang w:val="en-GB"/>
         </w:rPr>
         <w:lastRenderedPageBreak/>
-        <w:t>Schéma</w:t>
-      </w:r>
-      <w:proofErr w:type="spellEnd"/>
-      <w:r>
-        <w:rPr>
-          <w:lang w:val="en-GB"/>
-        </w:rPr>
-        <w:t xml:space="preserve"> </w:t>
-      </w:r>
-      <w:proofErr w:type="gramStart"/>
-      <w:r>
-        <w:rPr>
-          <w:lang w:val="en-GB"/>
-        </w:rPr>
-        <w:t>HD :</w:t>
-      </w:r>
-      <w:proofErr w:type="gramEnd"/>
-      <w:r>
-        <w:rPr>
-          <w:lang w:val="en-GB"/>
-        </w:rPr>
-        <w:t xml:space="preserve"> Solution A (Or</w:t>
+        <w:t>Schéma HD : Solution A (Or</w:t>
       </w:r>
       <w:r>
         <w:rPr>
@@ -22608,7 +22181,6 @@
         <w:lang w:val="en-GB"/>
       </w:rPr>
     </w:pPr>
-    <w:proofErr w:type="spellStart"/>
     <w:r>
       <w:rPr>
         <w:rFonts w:ascii="Calibri" w:hAnsi="Calibri" w:cs="Calibri"/>
@@ -22620,7 +22192,6 @@
       </w:rPr>
       <w:t>WebStreet</w:t>
     </w:r>
-    <w:proofErr w:type="spellEnd"/>
     <w:r>
       <w:rPr>
         <w:rFonts w:ascii="Calibri" w:hAnsi="Calibri" w:cs="Calibri"/>
@@ -22888,22 +22459,8 @@
         <w:szCs w:val="20"/>
         <w:lang w:val="en-GB"/>
       </w:rPr>
-      <w:t xml:space="preserve">Framework </w:t>
+      <w:t>Framework d’architeture</w:t>
     </w:r>
-    <w:proofErr w:type="spellStart"/>
-    <w:r>
-      <w:rPr>
-        <w:rFonts w:ascii="Calibri" w:hAnsi="Calibri" w:cs="Calibri"/>
-        <w:b/>
-        <w:bCs/>
-        <w:color w:val="000000"/>
-        <w:sz w:val="20"/>
-        <w:szCs w:val="20"/>
-        <w:lang w:val="en-GB"/>
-      </w:rPr>
-      <w:t>d’architeture</w:t>
-    </w:r>
-    <w:proofErr w:type="spellEnd"/>
     <w:r>
       <w:rPr>
         <w:rFonts w:ascii="Calibri" w:hAnsi="Calibri" w:cs="Calibri"/>
@@ -23023,7 +22580,6 @@
       </w:rPr>
       <w:br/>
     </w:r>
-    <w:proofErr w:type="spellStart"/>
     <w:r>
       <w:rPr>
         <w:rFonts w:ascii="Open Sans" w:eastAsia="Open Sans" w:hAnsi="Open Sans" w:cs="Open Sans"/>
@@ -23032,31 +22588,8 @@
         <w:sz w:val="20"/>
         <w:szCs w:val="20"/>
       </w:rPr>
-      <w:t>Website</w:t>
+      <w:t>Website Generator</w:t>
     </w:r>
-    <w:proofErr w:type="spellEnd"/>
-    <w:r>
-      <w:rPr>
-        <w:rFonts w:ascii="Open Sans" w:eastAsia="Open Sans" w:hAnsi="Open Sans" w:cs="Open Sans"/>
-        <w:b/>
-        <w:color w:val="000000"/>
-        <w:sz w:val="20"/>
-        <w:szCs w:val="20"/>
-      </w:rPr>
-      <w:t xml:space="preserve"> </w:t>
-    </w:r>
-    <w:proofErr w:type="spellStart"/>
-    <w:r>
-      <w:rPr>
-        <w:rFonts w:ascii="Open Sans" w:eastAsia="Open Sans" w:hAnsi="Open Sans" w:cs="Open Sans"/>
-        <w:b/>
-        <w:color w:val="000000"/>
-        <w:sz w:val="20"/>
-        <w:szCs w:val="20"/>
-      </w:rPr>
-      <w:t>Generator</w:t>
-    </w:r>
-    <w:proofErr w:type="spellEnd"/>
   </w:p>
 </w:ftr>
 </file>
@@ -23300,7 +22833,6 @@
         </mc:Fallback>
       </mc:AlternateContent>
     </w:r>
-    <w:proofErr w:type="spellStart"/>
     <w:r>
       <w:rPr>
         <w:rFonts w:ascii="Calibri" w:hAnsi="Calibri" w:cs="Calibri"/>
@@ -23312,7 +22844,6 @@
       </w:rPr>
       <w:t>WebStreet</w:t>
     </w:r>
-    <w:proofErr w:type="spellEnd"/>
     <w:r>
       <w:rPr>
         <w:rFonts w:ascii="Calibri" w:hAnsi="Calibri" w:cs="Calibri"/>
@@ -23355,22 +22886,8 @@
         <w:szCs w:val="20"/>
         <w:lang w:val="en-GB"/>
       </w:rPr>
-      <w:t xml:space="preserve">Framework </w:t>
+      <w:t>Framework d’architeture</w:t>
     </w:r>
-    <w:proofErr w:type="spellStart"/>
-    <w:r>
-      <w:rPr>
-        <w:rFonts w:ascii="Calibri" w:hAnsi="Calibri" w:cs="Calibri"/>
-        <w:b/>
-        <w:bCs/>
-        <w:color w:val="000000"/>
-        <w:sz w:val="20"/>
-        <w:szCs w:val="20"/>
-        <w:lang w:val="en-GB"/>
-      </w:rPr>
-      <w:t>d’architeture</w:t>
-    </w:r>
-    <w:proofErr w:type="spellEnd"/>
     <w:r>
       <w:rPr>
         <w:rFonts w:ascii="Calibri" w:hAnsi="Calibri" w:cs="Calibri"/>
@@ -23411,7 +22928,6 @@
         <w:lang w:val="en-GB"/>
       </w:rPr>
     </w:pPr>
-    <w:proofErr w:type="spellStart"/>
     <w:r>
       <w:rPr>
         <w:rFonts w:ascii="Calibri" w:hAnsi="Calibri" w:cs="Calibri"/>
@@ -23423,7 +22939,6 @@
       </w:rPr>
       <w:t>WebStreet</w:t>
     </w:r>
-    <w:proofErr w:type="spellEnd"/>
     <w:r>
       <w:rPr>
         <w:rFonts w:ascii="Calibri" w:hAnsi="Calibri" w:cs="Calibri"/>
@@ -23680,22 +23195,8 @@
         <w:szCs w:val="20"/>
         <w:lang w:val="en-GB"/>
       </w:rPr>
-      <w:t xml:space="preserve">Framework </w:t>
+      <w:t>Framework d’architeture</w:t>
     </w:r>
-    <w:proofErr w:type="spellStart"/>
-    <w:r>
-      <w:rPr>
-        <w:rFonts w:ascii="Calibri" w:hAnsi="Calibri" w:cs="Calibri"/>
-        <w:b/>
-        <w:bCs/>
-        <w:color w:val="000000"/>
-        <w:sz w:val="20"/>
-        <w:szCs w:val="20"/>
-        <w:lang w:val="en-GB"/>
-      </w:rPr>
-      <w:t>d’architeture</w:t>
-    </w:r>
-    <w:proofErr w:type="spellEnd"/>
     <w:r>
       <w:rPr>
         <w:rFonts w:ascii="Calibri" w:hAnsi="Calibri" w:cs="Calibri"/>
@@ -23953,7 +23454,6 @@
         </mc:Fallback>
       </mc:AlternateContent>
     </w:r>
-    <w:proofErr w:type="spellStart"/>
     <w:r>
       <w:rPr>
         <w:rFonts w:ascii="Calibri" w:hAnsi="Calibri" w:cs="Calibri"/>
@@ -23965,7 +23465,6 @@
       </w:rPr>
       <w:t>WebStreet</w:t>
     </w:r>
-    <w:proofErr w:type="spellEnd"/>
     <w:r>
       <w:rPr>
         <w:rFonts w:ascii="Calibri" w:hAnsi="Calibri" w:cs="Calibri"/>
@@ -24008,22 +23507,8 @@
         <w:szCs w:val="20"/>
         <w:lang w:val="en-GB"/>
       </w:rPr>
-      <w:t xml:space="preserve">Framework </w:t>
+      <w:t>Framework d’architeture</w:t>
     </w:r>
-    <w:proofErr w:type="spellStart"/>
-    <w:r>
-      <w:rPr>
-        <w:rFonts w:ascii="Calibri" w:hAnsi="Calibri" w:cs="Calibri"/>
-        <w:b/>
-        <w:bCs/>
-        <w:color w:val="000000"/>
-        <w:sz w:val="20"/>
-        <w:szCs w:val="20"/>
-        <w:lang w:val="en-GB"/>
-      </w:rPr>
-      <w:t>d’architeture</w:t>
-    </w:r>
-    <w:proofErr w:type="spellEnd"/>
     <w:r>
       <w:rPr>
         <w:rFonts w:ascii="Calibri" w:hAnsi="Calibri" w:cs="Calibri"/>
@@ -24064,7 +23549,6 @@
         <w:lang w:val="en-GB"/>
       </w:rPr>
     </w:pPr>
-    <w:proofErr w:type="spellStart"/>
     <w:r>
       <w:rPr>
         <w:rFonts w:ascii="Calibri" w:hAnsi="Calibri" w:cs="Calibri"/>
@@ -24076,7 +23560,6 @@
       </w:rPr>
       <w:t>WebStreet</w:t>
     </w:r>
-    <w:proofErr w:type="spellEnd"/>
     <w:r>
       <w:rPr>
         <w:rFonts w:ascii="Calibri" w:hAnsi="Calibri" w:cs="Calibri"/>
@@ -24333,22 +23816,8 @@
         <w:szCs w:val="20"/>
         <w:lang w:val="en-GB"/>
       </w:rPr>
-      <w:t xml:space="preserve">Framework </w:t>
+      <w:t>Framework d’architeture</w:t>
     </w:r>
-    <w:proofErr w:type="spellStart"/>
-    <w:r>
-      <w:rPr>
-        <w:rFonts w:ascii="Calibri" w:hAnsi="Calibri" w:cs="Calibri"/>
-        <w:b/>
-        <w:bCs/>
-        <w:color w:val="000000"/>
-        <w:sz w:val="20"/>
-        <w:szCs w:val="20"/>
-        <w:lang w:val="en-GB"/>
-      </w:rPr>
-      <w:t>d’architeture</w:t>
-    </w:r>
-    <w:proofErr w:type="spellEnd"/>
     <w:r>
       <w:rPr>
         <w:rFonts w:ascii="Calibri" w:hAnsi="Calibri" w:cs="Calibri"/>
@@ -24423,27 +23892,14 @@
     <w:pPr>
       <w:pStyle w:val="En-tte"/>
     </w:pPr>
-    <w:r>
-      <w:fldChar w:fldCharType="begin"/>
-    </w:r>
-    <w:r>
-      <w:instrText xml:space="preserve"> STYLEREF  "Titre 1"  \* MERGEFORMAT </w:instrText>
-    </w:r>
-    <w:r>
-      <w:fldChar w:fldCharType="separate"/>
-    </w:r>
-    <w:r>
-      <w:rPr>
-        <w:noProof/>
-      </w:rPr>
-      <w:t>PARTIES PRENANTES ET GOUVERNANCE</w:t>
-    </w:r>
-    <w:r>
-      <w:rPr>
-        <w:noProof/>
-      </w:rPr>
-      <w:fldChar w:fldCharType="end"/>
-    </w:r>
+    <w:fldSimple w:instr=" STYLEREF  &quot;Titre 1&quot;  \* MERGEFORMAT ">
+      <w:r>
+        <w:rPr>
+          <w:noProof/>
+        </w:rPr>
+        <w:t>PARTIES PRENANTES ET GOUVERNANCE</w:t>
+      </w:r>
+    </w:fldSimple>
     <w:r>
       <w:rPr>
         <w:noProof/>
@@ -24469,7 +23925,7 @@
       <w:rPr>
         <w:noProof/>
       </w:rPr>
-      <w:t>28/10/2022</w:t>
+      <w:t>27/11/2022</w:t>
     </w:r>
     <w:r>
       <w:fldChar w:fldCharType="end"/>
@@ -24571,7 +24027,7 @@
       <w:rPr>
         <w:noProof/>
       </w:rPr>
-      <w:t>28/10/2022</w:t>
+      <w:t>27/11/2022</w:t>
     </w:r>
     <w:r>
       <w:fldChar w:fldCharType="end"/>
@@ -24594,7 +24050,7 @@
         <w:rPr>
           <w:noProof/>
         </w:rPr>
-        <w:t>ANNEXES</w:t>
+        <w:t>SOLUTION B : ORIENTATION TECHNIQUE</w:t>
       </w:r>
     </w:fldSimple>
     <w:r>
@@ -24628,7 +24084,7 @@
       <w:rPr>
         <w:noProof/>
       </w:rPr>
-      <w:t>28/10/2022</w:t>
+      <w:t>27/11/2022</w:t>
     </w:r>
     <w:r>
       <w:fldChar w:fldCharType="end"/>
@@ -24715,7 +24171,7 @@
       <w:rPr>
         <w:noProof/>
       </w:rPr>
-      <w:t>28/10/2022</w:t>
+      <w:t>27/11/2022</w:t>
     </w:r>
     <w:r>
       <w:fldChar w:fldCharType="end"/>
@@ -24763,7 +24219,7 @@
       <w:rPr>
         <w:noProof/>
       </w:rPr>
-      <w:t>28/10/2022</w:t>
+      <w:t>27/11/2022</w:t>
     </w:r>
     <w:r>
       <w:fldChar w:fldCharType="end"/>
@@ -31852,28 +31308,28 @@
 </file>
 
 <file path=customXml/item1.xml><?xml version="1.0" encoding="utf-8"?>
-<b:Sources xmlns:b="http://schemas.openxmlformats.org/officeDocument/2006/bibliography" xmlns="http://schemas.openxmlformats.org/officeDocument/2006/bibliography" SelectedStyle="\APASixthEditionOfficeOnline.xsl" StyleName="APA" Version="6"/>
-</file>
-
-<file path=customXml/item2.xml><?xml version="1.0" encoding="utf-8"?>
 <go:gDocsCustomXmlDataStorage xmlns:go="http://customooxmlschemas.google.com/" xmlns:r="http://schemas.openxmlformats.org/officeDocument/2006/relationships">
   <go:docsCustomData xmlns:go="http://customooxmlschemas.google.com/" roundtripDataSignature="AMtx7mj8bvlXyk6gfbrLwJXO/FvWiC9Yig==">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</go:docsCustomData>
 </go:gDocsCustomXmlDataStorage>
 </file>
 
-<file path=customXml/itemProps1.xml><?xml version="1.0" encoding="utf-8"?>
-<ds:datastoreItem xmlns:ds="http://schemas.openxmlformats.org/officeDocument/2006/customXml" ds:itemID="{4B096B17-6408-4466-8E14-340F741101A8}">
-  <ds:schemaRefs>
-    <ds:schemaRef ds:uri="http://schemas.openxmlformats.org/officeDocument/2006/bibliography"/>
-  </ds:schemaRefs>
-</ds:datastoreItem>
+<file path=customXml/item2.xml><?xml version="1.0" encoding="utf-8"?>
+<b:Sources xmlns:b="http://schemas.openxmlformats.org/officeDocument/2006/bibliography" xmlns="http://schemas.openxmlformats.org/officeDocument/2006/bibliography" SelectedStyle="\APASixthEditionOfficeOnline.xsl" StyleName="APA" Version="6"/>
 </file>
 
-<file path=customXml/itemProps2.xml><?xml version="1.0" encoding="utf-8"?>
+<file path=customXml/itemProps1.xml><?xml version="1.0" encoding="utf-8"?>
 <ds:datastoreItem xmlns:ds="http://schemas.openxmlformats.org/officeDocument/2006/customXml" ds:itemID="{11111111-1234-1234-1234-123412341234}">
   <ds:schemaRefs>
     <ds:schemaRef ds:uri="http://customooxmlschemas.google.com/"/>
     <ds:schemaRef ds:uri="http://schemas.openxmlformats.org/officeDocument/2006/relationships"/>
   </ds:schemaRefs>
 </ds:datastoreItem>
+</file>
+
+<file path=customXml/itemProps2.xml><?xml version="1.0" encoding="utf-8"?>
+<ds:datastoreItem xmlns:ds="http://schemas.openxmlformats.org/officeDocument/2006/customXml" ds:itemID="{4B096B17-6408-4466-8E14-340F741101A8}">
+  <ds:schemaRefs>
+    <ds:schemaRef ds:uri="http://schemas.openxmlformats.org/officeDocument/2006/bibliography"/>
+  </ds:schemaRefs>
+</ds:datastoreItem>
 </file>
</xml_diff>

<commit_message>
Ajout : Charge de travail et modification mineure RACI
</commit_message>
<xml_diff>
--- a/P12_01_Framework.docx
+++ b/P12_01_Framework.docx
@@ -491,7 +491,7 @@
           <w:szCs w:val="32"/>
           <w:lang w:val="en-GB"/>
         </w:rPr>
-        <w:t>27/11/2022</w:t>
+        <w:t>16/12/2022</w:t>
       </w:r>
       <w:r>
         <w:rPr>
@@ -605,6 +605,7 @@
         <w:t xml:space="preserve">– </w:t>
       </w:r>
       <w:bookmarkEnd w:id="3"/>
+      <w:proofErr w:type="spellStart"/>
       <w:r>
         <w:rPr>
           <w:b/>
@@ -616,6 +617,7 @@
         </w:rPr>
         <w:t>WebStreet</w:t>
       </w:r>
+      <w:proofErr w:type="spellEnd"/>
     </w:p>
     <w:p>
       <w:pPr>
@@ -934,7 +936,7 @@
               <w:rPr>
                 <w:noProof/>
               </w:rPr>
-              <w:t>27/11/2022</w:t>
+              <w:t>16/12/2022</w:t>
             </w:r>
             <w:r>
               <w:fldChar w:fldCharType="end"/>
@@ -1175,7 +1177,27 @@
           <w:sz w:val="20"/>
           <w:szCs w:val="20"/>
         </w:rPr>
-        <w:t xml:space="preserve"> » (Modélisation Archimate) auquel il </w:t>
+        <w:t xml:space="preserve"> » (Modélisation </w:t>
+      </w:r>
+      <w:proofErr w:type="spellStart"/>
+      <w:r>
+        <w:rPr>
+          <w:rFonts w:ascii="Calibri" w:hAnsi="Calibri" w:cs="Calibri"/>
+          <w:color w:val="262626" w:themeColor="text1" w:themeTint="D9"/>
+          <w:sz w:val="20"/>
+          <w:szCs w:val="20"/>
+        </w:rPr>
+        <w:t>Archimate</w:t>
+      </w:r>
+      <w:proofErr w:type="spellEnd"/>
+      <w:r>
+        <w:rPr>
+          <w:rFonts w:ascii="Calibri" w:hAnsi="Calibri" w:cs="Calibri"/>
+          <w:color w:val="262626" w:themeColor="text1" w:themeTint="D9"/>
+          <w:sz w:val="20"/>
+          <w:szCs w:val="20"/>
+        </w:rPr>
+        <w:t xml:space="preserve">) auquel il </w:t>
       </w:r>
       <w:r>
         <w:rPr>
@@ -4888,7 +4910,15 @@
         <w:t>e</w:t>
       </w:r>
       <w:r>
-        <w:t xml:space="preserve"> un email pour valider que l'utilisateur est réel, en demandant de changer le mot de passe pour un nouveau. Ce modèle utilise l’</w:t>
+        <w:t xml:space="preserve"> un </w:t>
+      </w:r>
+      <w:proofErr w:type="gramStart"/>
+      <w:r>
+        <w:t>email</w:t>
+      </w:r>
+      <w:proofErr w:type="gramEnd"/>
+      <w:r>
+        <w:t xml:space="preserve"> pour valider que l'utilisateur est réel, en demandant de changer le mot de passe pour un nouveau. Ce modèle utilise l’</w:t>
       </w:r>
       <w:r>
         <w:rPr>
@@ -5752,7 +5782,23 @@
           <w:b/>
           <w:bCs/>
         </w:rPr>
-        <w:t>(Architecture Method Guardians)</w:t>
+        <w:t xml:space="preserve">(Architecture Method </w:t>
+      </w:r>
+      <w:proofErr w:type="spellStart"/>
+      <w:r>
+        <w:rPr>
+          <w:b/>
+          <w:bCs/>
+        </w:rPr>
+        <w:t>Guardians</w:t>
+      </w:r>
+      <w:proofErr w:type="spellEnd"/>
+      <w:r>
+        <w:rPr>
+          <w:b/>
+          <w:bCs/>
+        </w:rPr>
+        <w:t>)</w:t>
       </w:r>
       <w:r>
         <w:t xml:space="preserve"> </w:t>
@@ -5856,7 +5902,55 @@
           <w:b/>
           <w:bCs/>
         </w:rPr>
-        <w:t>(Customization Dictionary Guardians)</w:t>
+        <w:t>(</w:t>
+      </w:r>
+      <w:proofErr w:type="spellStart"/>
+      <w:r>
+        <w:rPr>
+          <w:b/>
+          <w:bCs/>
+        </w:rPr>
+        <w:t>Customization</w:t>
+      </w:r>
+      <w:proofErr w:type="spellEnd"/>
+      <w:r>
+        <w:rPr>
+          <w:b/>
+          <w:bCs/>
+        </w:rPr>
+        <w:t xml:space="preserve"> </w:t>
+      </w:r>
+      <w:proofErr w:type="spellStart"/>
+      <w:r>
+        <w:rPr>
+          <w:b/>
+          <w:bCs/>
+        </w:rPr>
+        <w:t>Dictionary</w:t>
+      </w:r>
+      <w:proofErr w:type="spellEnd"/>
+      <w:r>
+        <w:rPr>
+          <w:b/>
+          <w:bCs/>
+        </w:rPr>
+        <w:t xml:space="preserve"> </w:t>
+      </w:r>
+      <w:proofErr w:type="spellStart"/>
+      <w:r>
+        <w:rPr>
+          <w:b/>
+          <w:bCs/>
+        </w:rPr>
+        <w:t>Guardians</w:t>
+      </w:r>
+      <w:proofErr w:type="spellEnd"/>
+      <w:r>
+        <w:rPr>
+          <w:b/>
+          <w:bCs/>
+        </w:rPr>
+        <w:t>)</w:t>
       </w:r>
       <w:r>
         <w:t xml:space="preserve"> :  Le groupe </w:t>
@@ -5915,11 +6009,28 @@
           <w:b/>
           <w:bCs/>
         </w:rPr>
-        <w:t>Département "Sourcing"</w:t>
+        <w:t>Département "</w:t>
+      </w:r>
+      <w:proofErr w:type="spellStart"/>
+      <w:r>
+        <w:rPr>
+          <w:b/>
+          <w:bCs/>
+        </w:rPr>
+        <w:t>Sourcing</w:t>
+      </w:r>
+      <w:proofErr w:type="spellEnd"/>
+      <w:r>
+        <w:rPr>
+          <w:b/>
+          <w:bCs/>
+        </w:rPr>
+        <w:t>"</w:t>
       </w:r>
       <w:r>
         <w:t xml:space="preserve"> : Tous les fournisseurs externes doivent être certifiés pour travailler avec l’architecture logicielle existante. Ce processus de certification est mis en œuvre conjointement par les équipes "</w:t>
       </w:r>
+      <w:proofErr w:type="spellStart"/>
       <w:r>
         <w:rPr>
           <w:i/>
@@ -5927,6 +6038,7 @@
         </w:rPr>
         <w:t>Sourcing</w:t>
       </w:r>
+      <w:proofErr w:type="spellEnd"/>
       <w:r>
         <w:t>" et l'</w:t>
       </w:r>
@@ -6640,6 +6752,7 @@
                 <w:bCs/>
               </w:rPr>
             </w:pPr>
+            <w:proofErr w:type="spellStart"/>
             <w:r>
               <w:rPr>
                 <w:b/>
@@ -6647,6 +6760,7 @@
               </w:rPr>
               <w:t>Analyst</w:t>
             </w:r>
+            <w:proofErr w:type="spellEnd"/>
           </w:p>
         </w:tc>
         <w:tc>
@@ -6665,6 +6779,7 @@
                 <w:bCs/>
               </w:rPr>
             </w:pPr>
+            <w:proofErr w:type="spellStart"/>
             <w:r>
               <w:rPr>
                 <w:b/>
@@ -6672,6 +6787,7 @@
               </w:rPr>
               <w:t>Analyst</w:t>
             </w:r>
+            <w:proofErr w:type="spellEnd"/>
           </w:p>
         </w:tc>
         <w:tc>
@@ -6690,6 +6806,7 @@
                 <w:bCs/>
               </w:rPr>
             </w:pPr>
+            <w:proofErr w:type="spellStart"/>
             <w:r>
               <w:rPr>
                 <w:b/>
@@ -6697,6 +6814,7 @@
               </w:rPr>
               <w:t>Analyst</w:t>
             </w:r>
+            <w:proofErr w:type="spellEnd"/>
           </w:p>
         </w:tc>
         <w:tc>
@@ -6840,6 +6958,7 @@
                 <w:bCs/>
               </w:rPr>
             </w:pPr>
+            <w:proofErr w:type="spellStart"/>
             <w:r>
               <w:rPr>
                 <w:b/>
@@ -6847,6 +6966,7 @@
               </w:rPr>
               <w:t>Recruit</w:t>
             </w:r>
+            <w:proofErr w:type="spellEnd"/>
             <w:r>
               <w:rPr>
                 <w:b/>
@@ -6872,6 +6992,7 @@
                 <w:bCs/>
               </w:rPr>
             </w:pPr>
+            <w:proofErr w:type="spellStart"/>
             <w:r>
               <w:rPr>
                 <w:b/>
@@ -6879,6 +7000,7 @@
               </w:rPr>
               <w:t>Sourcing</w:t>
             </w:r>
+            <w:proofErr w:type="spellEnd"/>
           </w:p>
         </w:tc>
         <w:tc>
@@ -6960,8 +7082,39 @@
                 <w:bCs/>
                 <w:color w:val="FFFFFF" w:themeColor="background1"/>
               </w:rPr>
-              <w:t>Business requirements analysis</w:t>
-            </w:r>
+              <w:t xml:space="preserve">Business </w:t>
+            </w:r>
+            <w:proofErr w:type="spellStart"/>
+            <w:r>
+              <w:rPr>
+                <w:rFonts w:ascii="Calibri" w:eastAsia="Times New Roman" w:hAnsi="Calibri" w:cs="Calibri"/>
+                <w:b/>
+                <w:bCs/>
+                <w:color w:val="FFFFFF" w:themeColor="background1"/>
+              </w:rPr>
+              <w:t>requirements</w:t>
+            </w:r>
+            <w:proofErr w:type="spellEnd"/>
+            <w:r>
+              <w:rPr>
+                <w:rFonts w:ascii="Calibri" w:eastAsia="Times New Roman" w:hAnsi="Calibri" w:cs="Calibri"/>
+                <w:b/>
+                <w:bCs/>
+                <w:color w:val="FFFFFF" w:themeColor="background1"/>
+              </w:rPr>
+              <w:t xml:space="preserve"> </w:t>
+            </w:r>
+            <w:proofErr w:type="spellStart"/>
+            <w:r>
+              <w:rPr>
+                <w:rFonts w:ascii="Calibri" w:eastAsia="Times New Roman" w:hAnsi="Calibri" w:cs="Calibri"/>
+                <w:b/>
+                <w:bCs/>
+                <w:color w:val="FFFFFF" w:themeColor="background1"/>
+              </w:rPr>
+              <w:t>analysis</w:t>
+            </w:r>
+            <w:proofErr w:type="spellEnd"/>
           </w:p>
         </w:tc>
         <w:tc>
@@ -7467,6 +7620,7 @@
                 <w:color w:val="FFFFFF" w:themeColor="background1"/>
               </w:rPr>
             </w:pPr>
+            <w:proofErr w:type="spellStart"/>
             <w:r>
               <w:rPr>
                 <w:rFonts w:ascii="Calibri" w:eastAsia="Times New Roman" w:hAnsi="Calibri" w:cs="Calibri"/>
@@ -7474,7 +7628,17 @@
                 <w:bCs/>
                 <w:color w:val="FFFFFF" w:themeColor="background1"/>
               </w:rPr>
-              <w:t>Detailed software architecture design</w:t>
+              <w:t>Detailed</w:t>
+            </w:r>
+            <w:proofErr w:type="spellEnd"/>
+            <w:r>
+              <w:rPr>
+                <w:rFonts w:ascii="Calibri" w:eastAsia="Times New Roman" w:hAnsi="Calibri" w:cs="Calibri"/>
+                <w:b/>
+                <w:bCs/>
+                <w:color w:val="FFFFFF" w:themeColor="background1"/>
+              </w:rPr>
+              <w:t xml:space="preserve"> software architecture design</w:t>
             </w:r>
           </w:p>
         </w:tc>
@@ -7731,8 +7895,19 @@
                 <w:bCs/>
                 <w:color w:val="FFFFFF" w:themeColor="background1"/>
               </w:rPr>
-              <w:t>Software development</w:t>
-            </w:r>
+              <w:t xml:space="preserve">Software </w:t>
+            </w:r>
+            <w:proofErr w:type="spellStart"/>
+            <w:r>
+              <w:rPr>
+                <w:rFonts w:ascii="Calibri" w:eastAsia="Times New Roman" w:hAnsi="Calibri" w:cs="Calibri"/>
+                <w:b/>
+                <w:bCs/>
+                <w:color w:val="FFFFFF" w:themeColor="background1"/>
+              </w:rPr>
+              <w:t>development</w:t>
+            </w:r>
+            <w:proofErr w:type="spellEnd"/>
           </w:p>
         </w:tc>
         <w:tc>
@@ -7747,7 +7922,7 @@
               <w:jc w:val="center"/>
             </w:pPr>
             <w:r>
-              <w:t>C</w:t>
+              <w:t>A</w:t>
             </w:r>
           </w:p>
         </w:tc>
@@ -8238,6 +8413,7 @@
                 <w:color w:val="FFFFFF" w:themeColor="background1"/>
               </w:rPr>
             </w:pPr>
+            <w:proofErr w:type="spellStart"/>
             <w:r>
               <w:rPr>
                 <w:rFonts w:ascii="Calibri" w:eastAsia="Times New Roman" w:hAnsi="Calibri" w:cs="Calibri"/>
@@ -8245,7 +8421,17 @@
                 <w:bCs/>
                 <w:color w:val="FFFFFF" w:themeColor="background1"/>
               </w:rPr>
-              <w:t>Integral tests</w:t>
+              <w:t>Integral</w:t>
+            </w:r>
+            <w:proofErr w:type="spellEnd"/>
+            <w:r>
+              <w:rPr>
+                <w:rFonts w:ascii="Calibri" w:eastAsia="Times New Roman" w:hAnsi="Calibri" w:cs="Calibri"/>
+                <w:b/>
+                <w:bCs/>
+                <w:color w:val="FFFFFF" w:themeColor="background1"/>
+              </w:rPr>
+              <w:t xml:space="preserve"> tests</w:t>
             </w:r>
           </w:p>
         </w:tc>
@@ -8502,8 +8688,19 @@
                 <w:bCs/>
                 <w:color w:val="FFFFFF" w:themeColor="background1"/>
               </w:rPr>
-              <w:t>Production Rollout</w:t>
-            </w:r>
+              <w:t xml:space="preserve">Production </w:t>
+            </w:r>
+            <w:proofErr w:type="spellStart"/>
+            <w:r>
+              <w:rPr>
+                <w:rFonts w:ascii="Calibri" w:eastAsia="Times New Roman" w:hAnsi="Calibri" w:cs="Calibri"/>
+                <w:b/>
+                <w:bCs/>
+                <w:color w:val="FFFFFF" w:themeColor="background1"/>
+              </w:rPr>
+              <w:t>Rollout</w:t>
+            </w:r>
+            <w:proofErr w:type="spellEnd"/>
           </w:p>
         </w:tc>
         <w:tc>
@@ -8849,9 +9046,11 @@
             <w:pPr>
               <w:spacing w:before="60" w:after="60"/>
             </w:pPr>
+            <w:proofErr w:type="spellStart"/>
             <w:r>
               <w:t>Informed</w:t>
             </w:r>
+            <w:proofErr w:type="spellEnd"/>
           </w:p>
         </w:tc>
       </w:tr>
@@ -8895,9 +9094,11 @@
             <w:pPr>
               <w:spacing w:before="60" w:after="60"/>
             </w:pPr>
+            <w:proofErr w:type="spellStart"/>
             <w:r>
               <w:t>Accountable</w:t>
             </w:r>
+            <w:proofErr w:type="spellEnd"/>
           </w:p>
         </w:tc>
         <w:tc>
@@ -8936,9 +9137,11 @@
             <w:pPr>
               <w:spacing w:before="60" w:after="60"/>
             </w:pPr>
+            <w:proofErr w:type="spellStart"/>
             <w:r>
               <w:t>Participates</w:t>
             </w:r>
+            <w:proofErr w:type="spellEnd"/>
           </w:p>
         </w:tc>
       </w:tr>
@@ -8982,9 +9185,11 @@
             <w:pPr>
               <w:spacing w:before="60" w:after="60"/>
             </w:pPr>
+            <w:proofErr w:type="spellStart"/>
             <w:r>
               <w:t>Consulted</w:t>
             </w:r>
+            <w:proofErr w:type="spellEnd"/>
           </w:p>
         </w:tc>
         <w:tc>
@@ -9023,9 +9228,11 @@
             <w:pPr>
               <w:spacing w:before="60" w:after="60"/>
             </w:pPr>
+            <w:proofErr w:type="spellStart"/>
             <w:r>
               <w:t>Responsible</w:t>
             </w:r>
+            <w:proofErr w:type="spellEnd"/>
           </w:p>
         </w:tc>
       </w:tr>
@@ -9786,9 +9993,14 @@
         </w:r>
       </w:fldSimple>
       <w:r>
-        <w:t xml:space="preserve"> : Liste des nouveaux besoins identitiés</w:t>
+        <w:t xml:space="preserve"> : Liste des nouveaux besoins </w:t>
+      </w:r>
+      <w:proofErr w:type="spellStart"/>
+      <w:r>
+        <w:t>identitiés</w:t>
       </w:r>
       <w:bookmarkEnd w:id="43"/>
+      <w:proofErr w:type="spellEnd"/>
     </w:p>
     <w:p>
       <w:pPr>
@@ -9914,7 +10126,15 @@
         <w:jc w:val="both"/>
       </w:pPr>
       <w:r>
-        <w:t xml:space="preserve">La solution A consiste en le maintien de l’hébergement dans l’infrastructure Webstreet en </w:t>
+        <w:t xml:space="preserve">La solution A </w:t>
+      </w:r>
+      <w:proofErr w:type="spellStart"/>
+      <w:r>
+        <w:t>consiste</w:t>
+      </w:r>
+      <w:proofErr w:type="spellEnd"/>
+      <w:r>
+        <w:t xml:space="preserve"> en le maintien de l’hébergement dans l’infrastructure Webstreet en </w:t>
       </w:r>
       <w:r>
         <w:t>y</w:t>
@@ -10890,7 +11110,15 @@
         <w:jc w:val="both"/>
       </w:pPr>
       <w:r>
-        <w:t>La solution A comporte peu d’impacts métiers pour l’entreprise Webstreet.</w:t>
+        <w:t xml:space="preserve">La solution A </w:t>
+      </w:r>
+      <w:proofErr w:type="spellStart"/>
+      <w:r>
+        <w:t>comporte</w:t>
+      </w:r>
+      <w:proofErr w:type="spellEnd"/>
+      <w:r>
+        <w:t xml:space="preserve"> peu d’impacts métiers pour l’entreprise Webstreet.</w:t>
       </w:r>
       <w:r>
         <w:t xml:space="preserve"> Un processus de « création</w:t>
@@ -11105,8 +11333,29 @@
       <w:r>
         <w:t xml:space="preserve">SAML 2.0 / </w:t>
       </w:r>
-      <w:r>
-        <w:t>OAuth 2.0 / OpenID Connect).</w:t>
+      <w:proofErr w:type="spellStart"/>
+      <w:r>
+        <w:t>OAuth</w:t>
+      </w:r>
+      <w:proofErr w:type="spellEnd"/>
+      <w:r>
+        <w:t xml:space="preserve"> 2.0 / </w:t>
+      </w:r>
+      <w:proofErr w:type="spellStart"/>
+      <w:r>
+        <w:t>OpenID</w:t>
+      </w:r>
+      <w:proofErr w:type="spellEnd"/>
+      <w:r>
+        <w:t xml:space="preserve"> </w:t>
+      </w:r>
+      <w:proofErr w:type="spellStart"/>
+      <w:r>
+        <w:t>Connect</w:t>
+      </w:r>
+      <w:proofErr w:type="spellEnd"/>
+      <w:r>
+        <w:t>).</w:t>
       </w:r>
       <w:r>
         <w:t xml:space="preserve"> </w:t>
@@ -11117,7 +11366,15 @@
         <w:jc w:val="both"/>
       </w:pPr>
       <w:r>
-        <w:t>Dans le cas présent une solution basée sur le Framework OAuth 2.0 semble para</w:t>
+        <w:t xml:space="preserve">Dans le cas présent une solution basée sur le Framework </w:t>
+      </w:r>
+      <w:proofErr w:type="spellStart"/>
+      <w:r>
+        <w:t>OAuth</w:t>
+      </w:r>
+      <w:proofErr w:type="spellEnd"/>
+      <w:r>
+        <w:t xml:space="preserve"> 2.0 semble para</w:t>
       </w:r>
       <w:r>
         <w:t>î</w:t>
@@ -11125,13 +11382,31 @@
       <w:r>
         <w:t xml:space="preserve">tre adaptée pour assurer l’authentification (via </w:t>
       </w:r>
+      <w:proofErr w:type="spellStart"/>
       <w:r>
         <w:rPr>
           <w:i/>
           <w:iCs/>
         </w:rPr>
-        <w:t>l’access token</w:t>
-      </w:r>
+        <w:t>l’access</w:t>
+      </w:r>
+      <w:proofErr w:type="spellEnd"/>
+      <w:r>
+        <w:rPr>
+          <w:i/>
+          <w:iCs/>
+        </w:rPr>
+        <w:t xml:space="preserve"> </w:t>
+      </w:r>
+      <w:proofErr w:type="spellStart"/>
+      <w:r>
+        <w:rPr>
+          <w:i/>
+          <w:iCs/>
+        </w:rPr>
+        <w:t>token</w:t>
+      </w:r>
+      <w:proofErr w:type="spellEnd"/>
       <w:r>
         <w:t xml:space="preserve">) et le contrôle des droits d’accès (en exploitant les </w:t>
       </w:r>
@@ -11145,6 +11420,7 @@
       <w:r>
         <w:t xml:space="preserve"> associés au </w:t>
       </w:r>
+      <w:proofErr w:type="spellStart"/>
       <w:r>
         <w:rPr>
           <w:i/>
@@ -11152,6 +11428,7 @@
         </w:rPr>
         <w:t>token</w:t>
       </w:r>
+      <w:proofErr w:type="spellEnd"/>
       <w:r>
         <w:t>)</w:t>
       </w:r>
@@ -11486,8 +11763,13 @@
       <w:r>
         <w:t xml:space="preserve">ou </w:t>
       </w:r>
-      <w:r>
-        <w:t xml:space="preserve">E-mail. </w:t>
+      <w:proofErr w:type="gramStart"/>
+      <w:r>
+        <w:t>E-mail</w:t>
+      </w:r>
+      <w:proofErr w:type="gramEnd"/>
+      <w:r>
+        <w:t xml:space="preserve">. </w:t>
       </w:r>
     </w:p>
     <w:p>
@@ -11521,7 +11803,15 @@
         <w:jc w:val="both"/>
       </w:pPr>
       <w:r>
-        <w:t xml:space="preserve">Notification de connexion systématique par e-mail. </w:t>
+        <w:t xml:space="preserve">Notification de connexion systématique par </w:t>
+      </w:r>
+      <w:proofErr w:type="gramStart"/>
+      <w:r>
+        <w:t>e-mail</w:t>
+      </w:r>
+      <w:proofErr w:type="gramEnd"/>
+      <w:r>
+        <w:t xml:space="preserve">. </w:t>
       </w:r>
     </w:p>
     <w:p>
@@ -11746,7 +12036,15 @@
         <w:t>e</w:t>
       </w:r>
       <w:r>
-        <w:t xml:space="preserve"> pour l’IAM et n’est pas nul. Toutefois, l’offre disponible sur le marché (Google IAM, Amazon IAM, Azure AD, Auth0, Okta Identity Cloud …) permet d’affirmer que les coûts seront relativement faibles (&lt; 1K€/an). </w:t>
+        <w:t xml:space="preserve"> pour l’IAM et n’est pas nul. Toutefois, l’offre disponible sur le marché (Google IAM, Amazon IAM, Azure AD, Auth0, </w:t>
+      </w:r>
+      <w:proofErr w:type="spellStart"/>
+      <w:r>
+        <w:t>Okta</w:t>
+      </w:r>
+      <w:proofErr w:type="spellEnd"/>
+      <w:r>
+        <w:t xml:space="preserve"> Identity Cloud …) permet d’affirmer que les coûts seront relativement faibles (&lt; 1K€/an). </w:t>
       </w:r>
     </w:p>
     <w:bookmarkStart w:id="71" w:name="_Toc117017924"/>
@@ -12128,6 +12426,7 @@
                 <w:szCs w:val="20"/>
               </w:rPr>
             </w:pPr>
+            <w:proofErr w:type="spellStart"/>
             <w:r>
               <w:rPr>
                 <w:rFonts w:ascii="Calibri" w:eastAsia="Times New Roman" w:hAnsi="Calibri" w:cs="Calibri"/>
@@ -12135,7 +12434,17 @@
                 <w:bCs/>
                 <w:color w:val="FFFFFF" w:themeColor="background1"/>
               </w:rPr>
-              <w:t>Fréq.</w:t>
+              <w:t>Fréq</w:t>
+            </w:r>
+            <w:proofErr w:type="spellEnd"/>
+            <w:r>
+              <w:rPr>
+                <w:rFonts w:ascii="Calibri" w:eastAsia="Times New Roman" w:hAnsi="Calibri" w:cs="Calibri"/>
+                <w:b/>
+                <w:bCs/>
+                <w:color w:val="FFFFFF" w:themeColor="background1"/>
+              </w:rPr>
+              <w:t>.</w:t>
             </w:r>
           </w:p>
         </w:tc>
@@ -12399,6 +12708,7 @@
                 <w:szCs w:val="20"/>
               </w:rPr>
             </w:pPr>
+            <w:proofErr w:type="spellStart"/>
             <w:r>
               <w:rPr>
                 <w:rFonts w:cstheme="minorHAnsi"/>
@@ -12407,6 +12717,7 @@
               </w:rPr>
               <w:t>Seldom</w:t>
             </w:r>
+            <w:proofErr w:type="spellEnd"/>
           </w:p>
         </w:tc>
         <w:tc>
@@ -12734,6 +13045,7 @@
                 <w:szCs w:val="20"/>
               </w:rPr>
             </w:pPr>
+            <w:proofErr w:type="spellStart"/>
             <w:r>
               <w:rPr>
                 <w:rFonts w:cstheme="minorHAnsi"/>
@@ -12742,6 +13054,7 @@
               </w:rPr>
               <w:t>Unlikely</w:t>
             </w:r>
+            <w:proofErr w:type="spellEnd"/>
           </w:p>
         </w:tc>
         <w:tc>
@@ -13000,6 +13313,7 @@
                 <w:szCs w:val="20"/>
               </w:rPr>
             </w:pPr>
+            <w:proofErr w:type="spellStart"/>
             <w:r>
               <w:rPr>
                 <w:rFonts w:cstheme="minorHAnsi"/>
@@ -13008,6 +13322,7 @@
               </w:rPr>
               <w:t>Marg</w:t>
             </w:r>
+            <w:proofErr w:type="spellEnd"/>
             <w:r>
               <w:rPr>
                 <w:rFonts w:cstheme="minorHAnsi"/>
@@ -13040,6 +13355,7 @@
                 <w:szCs w:val="20"/>
               </w:rPr>
             </w:pPr>
+            <w:proofErr w:type="spellStart"/>
             <w:r>
               <w:rPr>
                 <w:rFonts w:cstheme="minorHAnsi"/>
@@ -13048,6 +13364,7 @@
               </w:rPr>
               <w:t>Unlikely</w:t>
             </w:r>
+            <w:proofErr w:type="spellEnd"/>
           </w:p>
         </w:tc>
         <w:tc>
@@ -13323,13 +13640,23 @@
                 <w:szCs w:val="20"/>
               </w:rPr>
             </w:pPr>
+            <w:proofErr w:type="spellStart"/>
             <w:r>
               <w:rPr>
                 <w:rFonts w:cstheme="minorHAnsi"/>
                 <w:sz w:val="20"/>
                 <w:szCs w:val="20"/>
               </w:rPr>
-              <w:t>Marg.</w:t>
+              <w:t>Marg</w:t>
+            </w:r>
+            <w:proofErr w:type="spellEnd"/>
+            <w:r>
+              <w:rPr>
+                <w:rFonts w:cstheme="minorHAnsi"/>
+                <w:sz w:val="20"/>
+                <w:szCs w:val="20"/>
+              </w:rPr>
+              <w:t>.</w:t>
             </w:r>
           </w:p>
         </w:tc>
@@ -13355,6 +13682,7 @@
                 <w:szCs w:val="20"/>
               </w:rPr>
             </w:pPr>
+            <w:proofErr w:type="spellStart"/>
             <w:r>
               <w:rPr>
                 <w:rFonts w:cstheme="minorHAnsi"/>
@@ -13363,6 +13691,7 @@
               </w:rPr>
               <w:t>Seldom</w:t>
             </w:r>
+            <w:proofErr w:type="spellEnd"/>
           </w:p>
         </w:tc>
         <w:tc>
@@ -13604,6 +13933,7 @@
                 <w:szCs w:val="20"/>
               </w:rPr>
             </w:pPr>
+            <w:proofErr w:type="spellStart"/>
             <w:r>
               <w:rPr>
                 <w:rFonts w:cstheme="minorHAnsi"/>
@@ -13612,6 +13942,7 @@
               </w:rPr>
               <w:t>Marg</w:t>
             </w:r>
+            <w:proofErr w:type="spellEnd"/>
             <w:r>
               <w:rPr>
                 <w:rFonts w:cstheme="minorHAnsi"/>
@@ -13644,6 +13975,7 @@
                 <w:szCs w:val="20"/>
               </w:rPr>
             </w:pPr>
+            <w:proofErr w:type="spellStart"/>
             <w:r>
               <w:rPr>
                 <w:rFonts w:cstheme="minorHAnsi"/>
@@ -13652,6 +13984,7 @@
               </w:rPr>
               <w:t>Unlikely</w:t>
             </w:r>
+            <w:proofErr w:type="spellEnd"/>
           </w:p>
         </w:tc>
         <w:tc>
@@ -13924,6 +14257,7 @@
                 <w:szCs w:val="20"/>
               </w:rPr>
             </w:pPr>
+            <w:proofErr w:type="spellStart"/>
             <w:r>
               <w:rPr>
                 <w:rFonts w:cstheme="minorHAnsi"/>
@@ -13932,6 +14266,7 @@
               </w:rPr>
               <w:t>Unlikely</w:t>
             </w:r>
+            <w:proofErr w:type="spellEnd"/>
           </w:p>
         </w:tc>
         <w:tc>
@@ -16023,7 +16358,15 @@
         <w:t>s</w:t>
       </w:r>
       <w:r>
-        <w:t xml:space="preserve"> pour le client seront bien plus nombreux. Chaque client devra disposer d’une plateforme (ou d’un cloud provider) qui sera en capacité de pouvoir déployer / maintenir en service l’ensemble des composants du site web.</w:t>
+        <w:t xml:space="preserve"> pour le client seront bien plus nombreux. Chaque client devra disposer d’une plateforme (ou d’un cloud provider) qui </w:t>
+      </w:r>
+      <w:proofErr w:type="gramStart"/>
+      <w:r>
+        <w:t>sera en capacité</w:t>
+      </w:r>
+      <w:proofErr w:type="gramEnd"/>
+      <w:r>
+        <w:t xml:space="preserve"> de pouvoir déployer / maintenir en service l’ensemble des composants du site web.</w:t>
       </w:r>
       <w:r>
         <w:t xml:space="preserve"> Par ailleurs, des redondances devront exister chez les clients afin de garantir la disponibilité du site web. </w:t>
@@ -16063,7 +16406,15 @@
         <w:t>ée</w:t>
       </w:r>
       <w:r>
-        <w:t xml:space="preserve"> en fournissant aux clients une extension à Kubernetes. Toutefois il est à noter que </w:t>
+        <w:t xml:space="preserve"> en fournissant aux clients une extension à </w:t>
+      </w:r>
+      <w:proofErr w:type="spellStart"/>
+      <w:r>
+        <w:t>Kubernetes</w:t>
+      </w:r>
+      <w:proofErr w:type="spellEnd"/>
+      <w:r>
+        <w:t xml:space="preserve">. Toutefois il est à noter que </w:t>
       </w:r>
       <w:r>
         <w:t>les délais imposés</w:t>
@@ -16701,6 +17052,7 @@
                 <w:szCs w:val="20"/>
               </w:rPr>
             </w:pPr>
+            <w:proofErr w:type="spellStart"/>
             <w:r>
               <w:rPr>
                 <w:rFonts w:ascii="Calibri" w:eastAsia="Times New Roman" w:hAnsi="Calibri" w:cs="Calibri"/>
@@ -16708,7 +17060,17 @@
                 <w:bCs/>
                 <w:color w:val="FFFFFF" w:themeColor="background1"/>
               </w:rPr>
-              <w:t>Fréq.</w:t>
+              <w:t>Fréq</w:t>
+            </w:r>
+            <w:proofErr w:type="spellEnd"/>
+            <w:r>
+              <w:rPr>
+                <w:rFonts w:ascii="Calibri" w:eastAsia="Times New Roman" w:hAnsi="Calibri" w:cs="Calibri"/>
+                <w:b/>
+                <w:bCs/>
+                <w:color w:val="FFFFFF" w:themeColor="background1"/>
+              </w:rPr>
+              <w:t>.</w:t>
             </w:r>
           </w:p>
         </w:tc>
@@ -16940,13 +17302,23 @@
                 <w:szCs w:val="20"/>
               </w:rPr>
             </w:pPr>
+            <w:proofErr w:type="spellStart"/>
             <w:r>
               <w:rPr>
                 <w:rFonts w:cstheme="minorHAnsi"/>
                 <w:sz w:val="20"/>
                 <w:szCs w:val="20"/>
               </w:rPr>
-              <w:t>Freq.</w:t>
+              <w:t>Freq</w:t>
+            </w:r>
+            <w:proofErr w:type="spellEnd"/>
+            <w:r>
+              <w:rPr>
+                <w:rFonts w:cstheme="minorHAnsi"/>
+                <w:sz w:val="20"/>
+                <w:szCs w:val="20"/>
+              </w:rPr>
+              <w:t>.</w:t>
             </w:r>
           </w:p>
         </w:tc>
@@ -16973,6 +17345,7 @@
                 <w:szCs w:val="20"/>
               </w:rPr>
             </w:pPr>
+            <w:proofErr w:type="spellStart"/>
             <w:r>
               <w:rPr>
                 <w:rFonts w:cstheme="minorHAnsi"/>
@@ -16982,6 +17355,7 @@
               </w:rPr>
               <w:t>Extreme</w:t>
             </w:r>
+            <w:proofErr w:type="spellEnd"/>
           </w:p>
         </w:tc>
         <w:tc>
@@ -17242,6 +17616,7 @@
                 <w:szCs w:val="20"/>
               </w:rPr>
             </w:pPr>
+            <w:proofErr w:type="spellStart"/>
             <w:r>
               <w:rPr>
                 <w:rFonts w:cstheme="minorHAnsi"/>
@@ -17250,6 +17625,7 @@
               </w:rPr>
               <w:t>Likely</w:t>
             </w:r>
+            <w:proofErr w:type="spellEnd"/>
           </w:p>
         </w:tc>
         <w:tc>
@@ -17631,13 +18007,23 @@
                 <w:szCs w:val="20"/>
               </w:rPr>
             </w:pPr>
+            <w:proofErr w:type="spellStart"/>
             <w:r>
               <w:rPr>
                 <w:rFonts w:cstheme="minorHAnsi"/>
                 <w:sz w:val="20"/>
                 <w:szCs w:val="20"/>
               </w:rPr>
-              <w:t>Occasio.</w:t>
+              <w:t>Occasio</w:t>
+            </w:r>
+            <w:proofErr w:type="spellEnd"/>
+            <w:r>
+              <w:rPr>
+                <w:rFonts w:cstheme="minorHAnsi"/>
+                <w:sz w:val="20"/>
+                <w:szCs w:val="20"/>
+              </w:rPr>
+              <w:t>.</w:t>
             </w:r>
           </w:p>
         </w:tc>
@@ -18010,6 +18396,7 @@
                 <w:szCs w:val="20"/>
               </w:rPr>
             </w:pPr>
+            <w:proofErr w:type="spellStart"/>
             <w:r>
               <w:rPr>
                 <w:rFonts w:cstheme="minorHAnsi"/>
@@ -18018,6 +18405,7 @@
               </w:rPr>
               <w:t>Seldom</w:t>
             </w:r>
+            <w:proofErr w:type="spellEnd"/>
           </w:p>
         </w:tc>
         <w:tc>
@@ -18263,6 +18651,7 @@
                 <w:szCs w:val="20"/>
               </w:rPr>
             </w:pPr>
+            <w:proofErr w:type="spellStart"/>
             <w:r>
               <w:rPr>
                 <w:rFonts w:cstheme="minorHAnsi"/>
@@ -18271,6 +18660,7 @@
               </w:rPr>
               <w:t>Likely</w:t>
             </w:r>
+            <w:proofErr w:type="spellEnd"/>
           </w:p>
         </w:tc>
         <w:tc>
@@ -18348,7 +18738,23 @@
                 <w:sz w:val="20"/>
                 <w:szCs w:val="20"/>
               </w:rPr>
-              <w:t>de l’automatisation de la platefortme.</w:t>
+              <w:t xml:space="preserve">de l’automatisation de la </w:t>
+            </w:r>
+            <w:proofErr w:type="spellStart"/>
+            <w:r>
+              <w:rPr>
+                <w:sz w:val="20"/>
+                <w:szCs w:val="20"/>
+              </w:rPr>
+              <w:t>platefortme</w:t>
+            </w:r>
+            <w:proofErr w:type="spellEnd"/>
+            <w:r>
+              <w:rPr>
+                <w:sz w:val="20"/>
+                <w:szCs w:val="20"/>
+              </w:rPr>
+              <w:t>.</w:t>
             </w:r>
           </w:p>
           <w:p>
@@ -18544,13 +18950,23 @@
                 <w:szCs w:val="20"/>
               </w:rPr>
             </w:pPr>
+            <w:proofErr w:type="spellStart"/>
             <w:r>
               <w:rPr>
                 <w:rFonts w:cstheme="minorHAnsi"/>
                 <w:sz w:val="20"/>
                 <w:szCs w:val="20"/>
               </w:rPr>
-              <w:t>Marg.</w:t>
+              <w:t>Marg</w:t>
+            </w:r>
+            <w:proofErr w:type="spellEnd"/>
+            <w:r>
+              <w:rPr>
+                <w:rFonts w:cstheme="minorHAnsi"/>
+                <w:sz w:val="20"/>
+                <w:szCs w:val="20"/>
+              </w:rPr>
+              <w:t>.</w:t>
             </w:r>
           </w:p>
         </w:tc>
@@ -18576,6 +18992,7 @@
                 <w:szCs w:val="20"/>
               </w:rPr>
             </w:pPr>
+            <w:proofErr w:type="spellStart"/>
             <w:r>
               <w:rPr>
                 <w:rFonts w:cstheme="minorHAnsi"/>
@@ -18584,6 +19001,7 @@
               </w:rPr>
               <w:t>Unlikely</w:t>
             </w:r>
+            <w:proofErr w:type="spellEnd"/>
           </w:p>
         </w:tc>
         <w:tc>
@@ -20484,7 +20902,23 @@
         </w:rPr>
       </w:pPr>
       <w:r>
-        <w:t>Cette notation sera utilisée classer les risques du projet « Website Generator »</w:t>
+        <w:t>Cette notation sera utilisée classer les risques du projet « </w:t>
+      </w:r>
+      <w:proofErr w:type="spellStart"/>
+      <w:r>
+        <w:t>Website</w:t>
+      </w:r>
+      <w:proofErr w:type="spellEnd"/>
+      <w:r>
+        <w:t xml:space="preserve"> </w:t>
+      </w:r>
+      <w:proofErr w:type="spellStart"/>
+      <w:r>
+        <w:t>Generator</w:t>
+      </w:r>
+      <w:proofErr w:type="spellEnd"/>
+      <w:r>
+        <w:t> »</w:t>
       </w:r>
       <w:r>
         <w:t>.</w:t>
@@ -20617,12 +21051,34 @@
       <w:bookmarkStart w:id="105" w:name="_Toc117529526"/>
       <w:bookmarkStart w:id="106" w:name="_Toc117535585"/>
       <w:bookmarkStart w:id="107" w:name="_Toc117017935"/>
+      <w:proofErr w:type="spellStart"/>
       <w:r>
         <w:rPr>
           <w:lang w:val="en-GB"/>
         </w:rPr>
         <w:lastRenderedPageBreak/>
-        <w:t>Schéma HD : Solution A (Or</w:t>
+        <w:t>Schéma</w:t>
+      </w:r>
+      <w:proofErr w:type="spellEnd"/>
+      <w:r>
+        <w:rPr>
+          <w:lang w:val="en-GB"/>
+        </w:rPr>
+        <w:t xml:space="preserve"> </w:t>
+      </w:r>
+      <w:proofErr w:type="gramStart"/>
+      <w:r>
+        <w:rPr>
+          <w:lang w:val="en-GB"/>
+        </w:rPr>
+        <w:t>HD :</w:t>
+      </w:r>
+      <w:proofErr w:type="gramEnd"/>
+      <w:r>
+        <w:rPr>
+          <w:lang w:val="en-GB"/>
+        </w:rPr>
+        <w:t xml:space="preserve"> Solution A (Or</w:t>
       </w:r>
       <w:r>
         <w:rPr>
@@ -22181,6 +22637,7 @@
         <w:lang w:val="en-GB"/>
       </w:rPr>
     </w:pPr>
+    <w:proofErr w:type="spellStart"/>
     <w:r>
       <w:rPr>
         <w:rFonts w:ascii="Calibri" w:hAnsi="Calibri" w:cs="Calibri"/>
@@ -22192,6 +22649,7 @@
       </w:rPr>
       <w:t>WebStreet</w:t>
     </w:r>
+    <w:proofErr w:type="spellEnd"/>
     <w:r>
       <w:rPr>
         <w:rFonts w:ascii="Calibri" w:hAnsi="Calibri" w:cs="Calibri"/>
@@ -22459,8 +22917,22 @@
         <w:szCs w:val="20"/>
         <w:lang w:val="en-GB"/>
       </w:rPr>
-      <w:t>Framework d’architeture</w:t>
+      <w:t xml:space="preserve">Framework </w:t>
     </w:r>
+    <w:proofErr w:type="spellStart"/>
+    <w:r>
+      <w:rPr>
+        <w:rFonts w:ascii="Calibri" w:hAnsi="Calibri" w:cs="Calibri"/>
+        <w:b/>
+        <w:bCs/>
+        <w:color w:val="000000"/>
+        <w:sz w:val="20"/>
+        <w:szCs w:val="20"/>
+        <w:lang w:val="en-GB"/>
+      </w:rPr>
+      <w:t>d’architeture</w:t>
+    </w:r>
+    <w:proofErr w:type="spellEnd"/>
     <w:r>
       <w:rPr>
         <w:rFonts w:ascii="Calibri" w:hAnsi="Calibri" w:cs="Calibri"/>
@@ -22580,6 +23052,7 @@
       </w:rPr>
       <w:br/>
     </w:r>
+    <w:proofErr w:type="spellStart"/>
     <w:r>
       <w:rPr>
         <w:rFonts w:ascii="Open Sans" w:eastAsia="Open Sans" w:hAnsi="Open Sans" w:cs="Open Sans"/>
@@ -22588,8 +23061,31 @@
         <w:sz w:val="20"/>
         <w:szCs w:val="20"/>
       </w:rPr>
-      <w:t>Website Generator</w:t>
+      <w:t>Website</w:t>
     </w:r>
+    <w:proofErr w:type="spellEnd"/>
+    <w:r>
+      <w:rPr>
+        <w:rFonts w:ascii="Open Sans" w:eastAsia="Open Sans" w:hAnsi="Open Sans" w:cs="Open Sans"/>
+        <w:b/>
+        <w:color w:val="000000"/>
+        <w:sz w:val="20"/>
+        <w:szCs w:val="20"/>
+      </w:rPr>
+      <w:t xml:space="preserve"> </w:t>
+    </w:r>
+    <w:proofErr w:type="spellStart"/>
+    <w:r>
+      <w:rPr>
+        <w:rFonts w:ascii="Open Sans" w:eastAsia="Open Sans" w:hAnsi="Open Sans" w:cs="Open Sans"/>
+        <w:b/>
+        <w:color w:val="000000"/>
+        <w:sz w:val="20"/>
+        <w:szCs w:val="20"/>
+      </w:rPr>
+      <w:t>Generator</w:t>
+    </w:r>
+    <w:proofErr w:type="spellEnd"/>
   </w:p>
 </w:ftr>
 </file>
@@ -22833,6 +23329,7 @@
         </mc:Fallback>
       </mc:AlternateContent>
     </w:r>
+    <w:proofErr w:type="spellStart"/>
     <w:r>
       <w:rPr>
         <w:rFonts w:ascii="Calibri" w:hAnsi="Calibri" w:cs="Calibri"/>
@@ -22844,6 +23341,7 @@
       </w:rPr>
       <w:t>WebStreet</w:t>
     </w:r>
+    <w:proofErr w:type="spellEnd"/>
     <w:r>
       <w:rPr>
         <w:rFonts w:ascii="Calibri" w:hAnsi="Calibri" w:cs="Calibri"/>
@@ -22886,8 +23384,22 @@
         <w:szCs w:val="20"/>
         <w:lang w:val="en-GB"/>
       </w:rPr>
-      <w:t>Framework d’architeture</w:t>
+      <w:t xml:space="preserve">Framework </w:t>
     </w:r>
+    <w:proofErr w:type="spellStart"/>
+    <w:r>
+      <w:rPr>
+        <w:rFonts w:ascii="Calibri" w:hAnsi="Calibri" w:cs="Calibri"/>
+        <w:b/>
+        <w:bCs/>
+        <w:color w:val="000000"/>
+        <w:sz w:val="20"/>
+        <w:szCs w:val="20"/>
+        <w:lang w:val="en-GB"/>
+      </w:rPr>
+      <w:t>d’architeture</w:t>
+    </w:r>
+    <w:proofErr w:type="spellEnd"/>
     <w:r>
       <w:rPr>
         <w:rFonts w:ascii="Calibri" w:hAnsi="Calibri" w:cs="Calibri"/>
@@ -22928,6 +23440,7 @@
         <w:lang w:val="en-GB"/>
       </w:rPr>
     </w:pPr>
+    <w:proofErr w:type="spellStart"/>
     <w:r>
       <w:rPr>
         <w:rFonts w:ascii="Calibri" w:hAnsi="Calibri" w:cs="Calibri"/>
@@ -22939,6 +23452,7 @@
       </w:rPr>
       <w:t>WebStreet</w:t>
     </w:r>
+    <w:proofErr w:type="spellEnd"/>
     <w:r>
       <w:rPr>
         <w:rFonts w:ascii="Calibri" w:hAnsi="Calibri" w:cs="Calibri"/>
@@ -23195,8 +23709,22 @@
         <w:szCs w:val="20"/>
         <w:lang w:val="en-GB"/>
       </w:rPr>
-      <w:t>Framework d’architeture</w:t>
+      <w:t xml:space="preserve">Framework </w:t>
     </w:r>
+    <w:proofErr w:type="spellStart"/>
+    <w:r>
+      <w:rPr>
+        <w:rFonts w:ascii="Calibri" w:hAnsi="Calibri" w:cs="Calibri"/>
+        <w:b/>
+        <w:bCs/>
+        <w:color w:val="000000"/>
+        <w:sz w:val="20"/>
+        <w:szCs w:val="20"/>
+        <w:lang w:val="en-GB"/>
+      </w:rPr>
+      <w:t>d’architeture</w:t>
+    </w:r>
+    <w:proofErr w:type="spellEnd"/>
     <w:r>
       <w:rPr>
         <w:rFonts w:ascii="Calibri" w:hAnsi="Calibri" w:cs="Calibri"/>
@@ -23454,6 +23982,7 @@
         </mc:Fallback>
       </mc:AlternateContent>
     </w:r>
+    <w:proofErr w:type="spellStart"/>
     <w:r>
       <w:rPr>
         <w:rFonts w:ascii="Calibri" w:hAnsi="Calibri" w:cs="Calibri"/>
@@ -23465,6 +23994,7 @@
       </w:rPr>
       <w:t>WebStreet</w:t>
     </w:r>
+    <w:proofErr w:type="spellEnd"/>
     <w:r>
       <w:rPr>
         <w:rFonts w:ascii="Calibri" w:hAnsi="Calibri" w:cs="Calibri"/>
@@ -23507,8 +24037,22 @@
         <w:szCs w:val="20"/>
         <w:lang w:val="en-GB"/>
       </w:rPr>
-      <w:t>Framework d’architeture</w:t>
+      <w:t xml:space="preserve">Framework </w:t>
     </w:r>
+    <w:proofErr w:type="spellStart"/>
+    <w:r>
+      <w:rPr>
+        <w:rFonts w:ascii="Calibri" w:hAnsi="Calibri" w:cs="Calibri"/>
+        <w:b/>
+        <w:bCs/>
+        <w:color w:val="000000"/>
+        <w:sz w:val="20"/>
+        <w:szCs w:val="20"/>
+        <w:lang w:val="en-GB"/>
+      </w:rPr>
+      <w:t>d’architeture</w:t>
+    </w:r>
+    <w:proofErr w:type="spellEnd"/>
     <w:r>
       <w:rPr>
         <w:rFonts w:ascii="Calibri" w:hAnsi="Calibri" w:cs="Calibri"/>
@@ -23549,6 +24093,7 @@
         <w:lang w:val="en-GB"/>
       </w:rPr>
     </w:pPr>
+    <w:proofErr w:type="spellStart"/>
     <w:r>
       <w:rPr>
         <w:rFonts w:ascii="Calibri" w:hAnsi="Calibri" w:cs="Calibri"/>
@@ -23560,6 +24105,7 @@
       </w:rPr>
       <w:t>WebStreet</w:t>
     </w:r>
+    <w:proofErr w:type="spellEnd"/>
     <w:r>
       <w:rPr>
         <w:rFonts w:ascii="Calibri" w:hAnsi="Calibri" w:cs="Calibri"/>
@@ -23816,8 +24362,22 @@
         <w:szCs w:val="20"/>
         <w:lang w:val="en-GB"/>
       </w:rPr>
-      <w:t>Framework d’architeture</w:t>
+      <w:t xml:space="preserve">Framework </w:t>
     </w:r>
+    <w:proofErr w:type="spellStart"/>
+    <w:r>
+      <w:rPr>
+        <w:rFonts w:ascii="Calibri" w:hAnsi="Calibri" w:cs="Calibri"/>
+        <w:b/>
+        <w:bCs/>
+        <w:color w:val="000000"/>
+        <w:sz w:val="20"/>
+        <w:szCs w:val="20"/>
+        <w:lang w:val="en-GB"/>
+      </w:rPr>
+      <w:t>d’architeture</w:t>
+    </w:r>
+    <w:proofErr w:type="spellEnd"/>
     <w:r>
       <w:rPr>
         <w:rFonts w:ascii="Calibri" w:hAnsi="Calibri" w:cs="Calibri"/>
@@ -23892,14 +24452,27 @@
     <w:pPr>
       <w:pStyle w:val="En-tte"/>
     </w:pPr>
-    <w:fldSimple w:instr=" STYLEREF  &quot;Titre 1&quot;  \* MERGEFORMAT ">
-      <w:r>
-        <w:rPr>
-          <w:noProof/>
-        </w:rPr>
-        <w:t>PARTIES PRENANTES ET GOUVERNANCE</w:t>
-      </w:r>
-    </w:fldSimple>
+    <w:r>
+      <w:fldChar w:fldCharType="begin"/>
+    </w:r>
+    <w:r>
+      <w:instrText xml:space="preserve"> STYLEREF  "Titre 1"  \* MERGEFORMAT </w:instrText>
+    </w:r>
+    <w:r>
+      <w:fldChar w:fldCharType="separate"/>
+    </w:r>
+    <w:r>
+      <w:rPr>
+        <w:noProof/>
+      </w:rPr>
+      <w:t>PARTIES PRENANTES ET GOUVERNANCE</w:t>
+    </w:r>
+    <w:r>
+      <w:rPr>
+        <w:noProof/>
+      </w:rPr>
+      <w:fldChar w:fldCharType="end"/>
+    </w:r>
     <w:r>
       <w:rPr>
         <w:noProof/>
@@ -23925,7 +24498,7 @@
       <w:rPr>
         <w:noProof/>
       </w:rPr>
-      <w:t>27/11/2022</w:t>
+      <w:t>16/12/2022</w:t>
     </w:r>
     <w:r>
       <w:fldChar w:fldCharType="end"/>
@@ -24027,7 +24600,7 @@
       <w:rPr>
         <w:noProof/>
       </w:rPr>
-      <w:t>27/11/2022</w:t>
+      <w:t>16/12/2022</w:t>
     </w:r>
     <w:r>
       <w:fldChar w:fldCharType="end"/>
@@ -24084,7 +24657,7 @@
       <w:rPr>
         <w:noProof/>
       </w:rPr>
-      <w:t>27/11/2022</w:t>
+      <w:t>16/12/2022</w:t>
     </w:r>
     <w:r>
       <w:fldChar w:fldCharType="end"/>
@@ -24171,7 +24744,7 @@
       <w:rPr>
         <w:noProof/>
       </w:rPr>
-      <w:t>27/11/2022</w:t>
+      <w:t>16/12/2022</w:t>
     </w:r>
     <w:r>
       <w:fldChar w:fldCharType="end"/>
@@ -24219,7 +24792,7 @@
       <w:rPr>
         <w:noProof/>
       </w:rPr>
-      <w:t>27/11/2022</w:t>
+      <w:t>16/12/2022</w:t>
     </w:r>
     <w:r>
       <w:fldChar w:fldCharType="end"/>
@@ -31308,28 +31881,28 @@
 </file>
 
 <file path=customXml/item1.xml><?xml version="1.0" encoding="utf-8"?>
+<b:Sources xmlns:b="http://schemas.openxmlformats.org/officeDocument/2006/bibliography" xmlns="http://schemas.openxmlformats.org/officeDocument/2006/bibliography" SelectedStyle="\APASixthEditionOfficeOnline.xsl" StyleName="APA" Version="6"/>
+</file>
+
+<file path=customXml/item2.xml><?xml version="1.0" encoding="utf-8"?>
 <go:gDocsCustomXmlDataStorage xmlns:go="http://customooxmlschemas.google.com/" xmlns:r="http://schemas.openxmlformats.org/officeDocument/2006/relationships">
   <go:docsCustomData xmlns:go="http://customooxmlschemas.google.com/" roundtripDataSignature="AMtx7mj8bvlXyk6gfbrLwJXO/FvWiC9Yig==">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</go:docsCustomData>
 </go:gDocsCustomXmlDataStorage>
 </file>
 
-<file path=customXml/item2.xml><?xml version="1.0" encoding="utf-8"?>
-<b:Sources xmlns:b="http://schemas.openxmlformats.org/officeDocument/2006/bibliography" xmlns="http://schemas.openxmlformats.org/officeDocument/2006/bibliography" SelectedStyle="\APASixthEditionOfficeOnline.xsl" StyleName="APA" Version="6"/>
+<file path=customXml/itemProps1.xml><?xml version="1.0" encoding="utf-8"?>
+<ds:datastoreItem xmlns:ds="http://schemas.openxmlformats.org/officeDocument/2006/customXml" ds:itemID="{4B096B17-6408-4466-8E14-340F741101A8}">
+  <ds:schemaRefs>
+    <ds:schemaRef ds:uri="http://schemas.openxmlformats.org/officeDocument/2006/bibliography"/>
+  </ds:schemaRefs>
+</ds:datastoreItem>
 </file>
 
-<file path=customXml/itemProps1.xml><?xml version="1.0" encoding="utf-8"?>
+<file path=customXml/itemProps2.xml><?xml version="1.0" encoding="utf-8"?>
 <ds:datastoreItem xmlns:ds="http://schemas.openxmlformats.org/officeDocument/2006/customXml" ds:itemID="{11111111-1234-1234-1234-123412341234}">
   <ds:schemaRefs>
     <ds:schemaRef ds:uri="http://customooxmlschemas.google.com/"/>
     <ds:schemaRef ds:uri="http://schemas.openxmlformats.org/officeDocument/2006/relationships"/>
   </ds:schemaRefs>
 </ds:datastoreItem>
-</file>
-
-<file path=customXml/itemProps2.xml><?xml version="1.0" encoding="utf-8"?>
-<ds:datastoreItem xmlns:ds="http://schemas.openxmlformats.org/officeDocument/2006/customXml" ds:itemID="{4B096B17-6408-4466-8E14-340F741101A8}">
-  <ds:schemaRefs>
-    <ds:schemaRef ds:uri="http://schemas.openxmlformats.org/officeDocument/2006/bibliography"/>
-  </ds:schemaRefs>
-</ds:datastoreItem>
 </file>
</xml_diff>